<commit_message>
Actualizando punto 3 y el word
</commit_message>
<xml_diff>
--- a/Trabajo Practico 3.docx
+++ b/Trabajo Practico 3.docx
@@ -485,7 +485,7 @@
       </w:pPr>
       <w:r>
         <w:rPr>
-          <w:lang w:val="es-MX"/>
+          <w:noProof/>
         </w:rPr>
         <w:drawing>
           <wp:inline distT="0" distB="0" distL="0" distR="0" wp14:anchorId="10C836D2" wp14:editId="5FF2B9E8">
@@ -566,19 +566,370 @@
       </w:r>
     </w:p>
     <w:p>
-      <w:r>
-        <w:t>#include &lt;</w:t>
-      </w:r>
-      <w:proofErr w:type="spellStart"/>
-      <w:r>
+      <w:pPr>
+        <w:rPr>
+          <w:lang w:val="es-MX"/>
+        </w:rPr>
+      </w:pPr>
+      <w:r>
+        <w:rPr>
+          <w:lang w:val="es-MX"/>
+        </w:rPr>
+        <w:t>#</w:t>
+      </w:r>
+      <w:proofErr w:type="spellStart"/>
+      <w:r>
+        <w:rPr>
+          <w:lang w:val="es-MX"/>
+        </w:rPr>
+        <w:t>include</w:t>
+      </w:r>
+      <w:proofErr w:type="spellEnd"/>
+      <w:r>
+        <w:rPr>
+          <w:lang w:val="es-MX"/>
+        </w:rPr>
+        <w:t xml:space="preserve"> &lt;</w:t>
+      </w:r>
+      <w:proofErr w:type="spellStart"/>
+      <w:r>
+        <w:rPr>
+          <w:lang w:val="es-MX"/>
+        </w:rPr>
         <w:t>stdio.h</w:t>
       </w:r>
       <w:proofErr w:type="spellEnd"/>
       <w:r>
+        <w:rPr>
+          <w:lang w:val="es-MX"/>
+        </w:rPr>
         <w:t>&gt;</w:t>
       </w:r>
     </w:p>
+    <w:p>
+      <w:pPr>
+        <w:rPr>
+          <w:lang w:val="es-MX"/>
+        </w:rPr>
+      </w:pPr>
+    </w:p>
+    <w:p>
+      <w:pPr>
+        <w:rPr>
+          <w:lang w:val="es-MX"/>
+        </w:rPr>
+      </w:pPr>
+    </w:p>
+    <w:p>
+      <w:proofErr w:type="gramStart"/>
+      <w:r>
+        <w:t>void</w:t>
+      </w:r>
+      <w:proofErr w:type="gramEnd"/>
+      <w:r>
+        <w:t xml:space="preserve"> </w:t>
+      </w:r>
+      <w:proofErr w:type="spellStart"/>
+      <w:r>
+        <w:t>encotrarSumaYPromedio</w:t>
+      </w:r>
+      <w:proofErr w:type="spellEnd"/>
+      <w:r>
+        <w:t>(</w:t>
+      </w:r>
+      <w:proofErr w:type="spellStart"/>
+      <w:r>
+        <w:t>int</w:t>
+      </w:r>
+      <w:proofErr w:type="spellEnd"/>
+      <w:r>
+        <w:t xml:space="preserve"> *array, </w:t>
+      </w:r>
+      <w:proofErr w:type="spellStart"/>
+      <w:r>
+        <w:t>int</w:t>
+      </w:r>
+      <w:proofErr w:type="spellEnd"/>
+      <w:r>
+        <w:t xml:space="preserve"> </w:t>
+      </w:r>
+      <w:proofErr w:type="spellStart"/>
+      <w:r>
+        <w:t>longitud</w:t>
+      </w:r>
+      <w:proofErr w:type="spellEnd"/>
+      <w:r>
+        <w:t xml:space="preserve">, </w:t>
+      </w:r>
+      <w:proofErr w:type="spellStart"/>
+      <w:r>
+        <w:t>int</w:t>
+      </w:r>
+      <w:proofErr w:type="spellEnd"/>
+      <w:r>
+        <w:t xml:space="preserve"> *</w:t>
+      </w:r>
+      <w:proofErr w:type="spellStart"/>
+      <w:r>
+        <w:t>suma</w:t>
+      </w:r>
+      <w:proofErr w:type="spellEnd"/>
+      <w:r>
+        <w:t>, float *</w:t>
+      </w:r>
+      <w:proofErr w:type="spellStart"/>
+      <w:r>
+        <w:t>promedio</w:t>
+      </w:r>
+      <w:proofErr w:type="spellEnd"/>
+      <w:r>
+        <w:t>);</w:t>
+      </w:r>
+    </w:p>
     <w:p/>
+    <w:p>
+      <w:proofErr w:type="spellStart"/>
+      <w:proofErr w:type="gramStart"/>
+      <w:r>
+        <w:t>int</w:t>
+      </w:r>
+      <w:proofErr w:type="spellEnd"/>
+      <w:proofErr w:type="gramEnd"/>
+      <w:r>
+        <w:t xml:space="preserve"> main() {</w:t>
+      </w:r>
+    </w:p>
+    <w:p>
+      <w:r>
+        <w:tab/>
+      </w:r>
+      <w:proofErr w:type="spellStart"/>
+      <w:proofErr w:type="gramStart"/>
+      <w:r>
+        <w:t>int</w:t>
+      </w:r>
+      <w:proofErr w:type="spellEnd"/>
+      <w:proofErr w:type="gramEnd"/>
+      <w:r>
+        <w:t xml:space="preserve"> </w:t>
+      </w:r>
+      <w:proofErr w:type="spellStart"/>
+      <w:r>
+        <w:t>suma</w:t>
+      </w:r>
+      <w:proofErr w:type="spellEnd"/>
+      <w:r>
+        <w:t>;</w:t>
+      </w:r>
+    </w:p>
+    <w:p>
+      <w:r>
+        <w:tab/>
+      </w:r>
+      <w:proofErr w:type="gramStart"/>
+      <w:r>
+        <w:t>float</w:t>
+      </w:r>
+      <w:proofErr w:type="gramEnd"/>
+      <w:r>
+        <w:t xml:space="preserve"> </w:t>
+      </w:r>
+      <w:proofErr w:type="spellStart"/>
+      <w:r>
+        <w:t>promedio</w:t>
+      </w:r>
+      <w:proofErr w:type="spellEnd"/>
+      <w:r>
+        <w:t>;</w:t>
+      </w:r>
+    </w:p>
+    <w:p>
+      <w:r>
+        <w:tab/>
+      </w:r>
+      <w:proofErr w:type="spellStart"/>
+      <w:proofErr w:type="gramStart"/>
+      <w:r>
+        <w:t>int</w:t>
+      </w:r>
+      <w:proofErr w:type="spellEnd"/>
+      <w:proofErr w:type="gramEnd"/>
+      <w:r>
+        <w:t xml:space="preserve"> array[] = {10, 20, 30, 40, 47};</w:t>
+      </w:r>
+    </w:p>
+    <w:p>
+      <w:r>
+        <w:tab/>
+      </w:r>
+      <w:proofErr w:type="spellStart"/>
+      <w:proofErr w:type="gramStart"/>
+      <w:r>
+        <w:t>int</w:t>
+      </w:r>
+      <w:proofErr w:type="spellEnd"/>
+      <w:proofErr w:type="gramEnd"/>
+      <w:r>
+        <w:t xml:space="preserve"> </w:t>
+      </w:r>
+      <w:proofErr w:type="spellStart"/>
+      <w:r>
+        <w:t>longitud</w:t>
+      </w:r>
+      <w:proofErr w:type="spellEnd"/>
+      <w:r>
+        <w:t xml:space="preserve"> = </w:t>
+      </w:r>
+      <w:proofErr w:type="spellStart"/>
+      <w:r>
+        <w:t>sizeof</w:t>
+      </w:r>
+      <w:proofErr w:type="spellEnd"/>
+      <w:r>
+        <w:t xml:space="preserve">(array) / </w:t>
+      </w:r>
+      <w:proofErr w:type="spellStart"/>
+      <w:r>
+        <w:t>sizeof</w:t>
+      </w:r>
+      <w:proofErr w:type="spellEnd"/>
+      <w:r>
+        <w:t>(array[0]);</w:t>
+      </w:r>
+    </w:p>
+    <w:p>
+      <w:r>
+        <w:tab/>
+      </w:r>
+    </w:p>
+    <w:p>
+      <w:pPr>
+        <w:rPr>
+          <w:lang w:val="es-MX"/>
+        </w:rPr>
+      </w:pPr>
+      <w:r>
+        <w:tab/>
+      </w:r>
+      <w:proofErr w:type="spellStart"/>
+      <w:proofErr w:type="gramStart"/>
+      <w:r>
+        <w:rPr>
+          <w:lang w:val="es-MX"/>
+        </w:rPr>
+        <w:t>encotrarSumaYPromedio</w:t>
+      </w:r>
+      <w:proofErr w:type="spellEnd"/>
+      <w:r>
+        <w:rPr>
+          <w:lang w:val="es-MX"/>
+        </w:rPr>
+        <w:t>(</w:t>
+      </w:r>
+      <w:proofErr w:type="spellStart"/>
+      <w:proofErr w:type="gramEnd"/>
+      <w:r>
+        <w:rPr>
+          <w:lang w:val="es-MX"/>
+        </w:rPr>
+        <w:t>array</w:t>
+      </w:r>
+      <w:proofErr w:type="spellEnd"/>
+      <w:r>
+        <w:rPr>
+          <w:lang w:val="es-MX"/>
+        </w:rPr>
+        <w:t>, longitud, &amp;suma, &amp;promedio);</w:t>
+      </w:r>
+    </w:p>
+    <w:p>
+      <w:pPr>
+        <w:rPr>
+          <w:lang w:val="es-MX"/>
+        </w:rPr>
+      </w:pPr>
+      <w:r>
+        <w:rPr>
+          <w:lang w:val="es-MX"/>
+        </w:rPr>
+        <w:tab/>
+      </w:r>
+    </w:p>
+    <w:p>
+      <w:pPr>
+        <w:rPr>
+          <w:lang w:val="es-MX"/>
+        </w:rPr>
+      </w:pPr>
+      <w:r>
+        <w:rPr>
+          <w:lang w:val="es-MX"/>
+        </w:rPr>
+        <w:tab/>
+      </w:r>
+      <w:proofErr w:type="spellStart"/>
+      <w:proofErr w:type="gramStart"/>
+      <w:r>
+        <w:rPr>
+          <w:lang w:val="es-MX"/>
+        </w:rPr>
+        <w:t>printf</w:t>
+      </w:r>
+      <w:proofErr w:type="spellEnd"/>
+      <w:r>
+        <w:rPr>
+          <w:lang w:val="es-MX"/>
+        </w:rPr>
+        <w:t>(</w:t>
+      </w:r>
+      <w:proofErr w:type="gramEnd"/>
+      <w:r>
+        <w:rPr>
+          <w:lang w:val="es-MX"/>
+        </w:rPr>
+        <w:t>"La suma del arreglo es: %d\n", suma);</w:t>
+      </w:r>
+    </w:p>
+    <w:p>
+      <w:pPr>
+        <w:rPr>
+          <w:lang w:val="es-MX"/>
+        </w:rPr>
+      </w:pPr>
+      <w:r>
+        <w:rPr>
+          <w:lang w:val="es-MX"/>
+        </w:rPr>
+        <w:tab/>
+      </w:r>
+      <w:proofErr w:type="spellStart"/>
+      <w:proofErr w:type="gramStart"/>
+      <w:r>
+        <w:rPr>
+          <w:lang w:val="es-MX"/>
+        </w:rPr>
+        <w:t>printf</w:t>
+      </w:r>
+      <w:proofErr w:type="spellEnd"/>
+      <w:r>
+        <w:rPr>
+          <w:lang w:val="es-MX"/>
+        </w:rPr>
+        <w:t>(</w:t>
+      </w:r>
+      <w:proofErr w:type="gramEnd"/>
+      <w:r>
+        <w:rPr>
+          <w:lang w:val="es-MX"/>
+        </w:rPr>
+        <w:t>"El promedio del arreglo es: %f", promedio);</w:t>
+      </w:r>
+    </w:p>
+    <w:p>
+      <w:r>
+        <w:t>}</w:t>
+      </w:r>
+    </w:p>
     <w:p/>
     <w:p>
       <w:proofErr w:type="gramStart"/>
@@ -643,20 +994,7 @@
       </w:r>
       <w:proofErr w:type="spellEnd"/>
       <w:r>
-        <w:t>);</w:t>
-      </w:r>
-    </w:p>
-    <w:p/>
-    <w:p>
-      <w:proofErr w:type="spellStart"/>
-      <w:proofErr w:type="gramStart"/>
-      <w:r>
-        <w:t>int</w:t>
-      </w:r>
-      <w:proofErr w:type="spellEnd"/>
-      <w:proofErr w:type="gramEnd"/>
-      <w:r>
-        <w:t xml:space="preserve"> main() {</w:t>
+        <w:t>) {</w:t>
       </w:r>
     </w:p>
     <w:p>
@@ -675,480 +1013,182 @@
       </w:r>
       <w:proofErr w:type="spellStart"/>
       <w:r>
+        <w:t>i</w:t>
+      </w:r>
+      <w:proofErr w:type="spellEnd"/>
+      <w:r>
+        <w:t>;</w:t>
+      </w:r>
+    </w:p>
+    <w:p>
+      <w:r>
+        <w:tab/>
+        <w:t>*</w:t>
+      </w:r>
+      <w:proofErr w:type="spellStart"/>
+      <w:r>
         <w:t>suma</w:t>
       </w:r>
       <w:proofErr w:type="spellEnd"/>
       <w:r>
-        <w:t>;</w:t>
-      </w:r>
-    </w:p>
-    <w:p>
-      <w:r>
-        <w:tab/>
-      </w:r>
-      <w:proofErr w:type="gramStart"/>
-      <w:r>
+        <w:t xml:space="preserve"> = 0;</w:t>
+      </w:r>
+    </w:p>
+    <w:p>
+      <w:r>
+        <w:tab/>
+      </w:r>
+      <w:proofErr w:type="gramStart"/>
+      <w:r>
+        <w:t>for</w:t>
+      </w:r>
+      <w:proofErr w:type="gramEnd"/>
+      <w:r>
+        <w:t xml:space="preserve"> (</w:t>
+      </w:r>
+      <w:proofErr w:type="spellStart"/>
+      <w:r>
+        <w:t>i</w:t>
+      </w:r>
+      <w:proofErr w:type="spellEnd"/>
+      <w:r>
+        <w:t xml:space="preserve"> = 0; </w:t>
+      </w:r>
+      <w:proofErr w:type="spellStart"/>
+      <w:r>
+        <w:t>i</w:t>
+      </w:r>
+      <w:proofErr w:type="spellEnd"/>
+      <w:r>
+        <w:t xml:space="preserve"> &lt; </w:t>
+      </w:r>
+      <w:proofErr w:type="spellStart"/>
+      <w:r>
+        <w:t>longitud</w:t>
+      </w:r>
+      <w:proofErr w:type="spellEnd"/>
+      <w:r>
+        <w:t xml:space="preserve">; </w:t>
+      </w:r>
+      <w:proofErr w:type="spellStart"/>
+      <w:r>
+        <w:t>i</w:t>
+      </w:r>
+      <w:proofErr w:type="spellEnd"/>
+      <w:r>
+        <w:t>++) {</w:t>
+      </w:r>
+    </w:p>
+    <w:p>
+      <w:pPr>
+        <w:rPr>
+          <w:lang w:val="es-MX"/>
+        </w:rPr>
+      </w:pPr>
+      <w:r>
+        <w:tab/>
+      </w:r>
+      <w:r>
+        <w:tab/>
+      </w:r>
+      <w:r>
+        <w:rPr>
+          <w:lang w:val="es-MX"/>
+        </w:rPr>
+        <w:t>*suma += *(</w:t>
+      </w:r>
+      <w:proofErr w:type="spellStart"/>
+      <w:r>
+        <w:rPr>
+          <w:lang w:val="es-MX"/>
+        </w:rPr>
+        <w:t>array</w:t>
+      </w:r>
+      <w:proofErr w:type="spellEnd"/>
+      <w:r>
+        <w:rPr>
+          <w:lang w:val="es-MX"/>
+        </w:rPr>
+        <w:t xml:space="preserve"> + i);</w:t>
+      </w:r>
+    </w:p>
+    <w:p>
+      <w:pPr>
+        <w:rPr>
+          <w:lang w:val="es-MX"/>
+        </w:rPr>
+      </w:pPr>
+      <w:r>
+        <w:rPr>
+          <w:lang w:val="es-MX"/>
+        </w:rPr>
+        <w:tab/>
+        <w:t>}</w:t>
+      </w:r>
+    </w:p>
+    <w:p>
+      <w:pPr>
+        <w:rPr>
+          <w:lang w:val="es-MX"/>
+        </w:rPr>
+      </w:pPr>
+      <w:r>
+        <w:rPr>
+          <w:lang w:val="es-MX"/>
+        </w:rPr>
+        <w:tab/>
+      </w:r>
+    </w:p>
+    <w:p>
+      <w:pPr>
+        <w:rPr>
+          <w:lang w:val="es-MX"/>
+        </w:rPr>
+      </w:pPr>
+      <w:r>
+        <w:rPr>
+          <w:lang w:val="es-MX"/>
+        </w:rPr>
+        <w:tab/>
+        <w:t>*promedio = (</w:t>
+      </w:r>
+      <w:proofErr w:type="spellStart"/>
+      <w:r>
+        <w:rPr>
+          <w:lang w:val="es-MX"/>
+        </w:rPr>
         <w:t>float</w:t>
       </w:r>
-      <w:proofErr w:type="gramEnd"/>
-      <w:r>
-        <w:t xml:space="preserve"> </w:t>
-      </w:r>
-      <w:proofErr w:type="spellStart"/>
-      <w:r>
-        <w:t>promedio</w:t>
-      </w:r>
-      <w:proofErr w:type="spellEnd"/>
-      <w:r>
-        <w:t>;</w:t>
-      </w:r>
-    </w:p>
-    <w:p>
-      <w:r>
-        <w:tab/>
-      </w:r>
-      <w:proofErr w:type="spellStart"/>
-      <w:proofErr w:type="gramStart"/>
-      <w:r>
-        <w:t>int</w:t>
-      </w:r>
-      <w:proofErr w:type="spellEnd"/>
-      <w:proofErr w:type="gramEnd"/>
-      <w:r>
-        <w:t xml:space="preserve"> array[] = {10, 20, 30, 40, 47};</w:t>
-      </w:r>
-    </w:p>
-    <w:p>
-      <w:r>
-        <w:tab/>
-      </w:r>
-      <w:proofErr w:type="spellStart"/>
-      <w:proofErr w:type="gramStart"/>
-      <w:r>
-        <w:t>int</w:t>
-      </w:r>
-      <w:proofErr w:type="spellEnd"/>
-      <w:proofErr w:type="gramEnd"/>
-      <w:r>
-        <w:t xml:space="preserve"> </w:t>
-      </w:r>
-      <w:proofErr w:type="spellStart"/>
-      <w:r>
-        <w:t>longitud</w:t>
-      </w:r>
-      <w:proofErr w:type="spellEnd"/>
-      <w:r>
-        <w:t xml:space="preserve"> = </w:t>
-      </w:r>
-      <w:proofErr w:type="spellStart"/>
-      <w:r>
-        <w:t>sizeof</w:t>
-      </w:r>
-      <w:proofErr w:type="spellEnd"/>
-      <w:r>
-        <w:t xml:space="preserve">(array) / </w:t>
-      </w:r>
-      <w:proofErr w:type="spellStart"/>
-      <w:r>
-        <w:t>sizeof</w:t>
-      </w:r>
-      <w:proofErr w:type="spellEnd"/>
-      <w:r>
-        <w:t>(array[0]);</w:t>
-      </w:r>
-    </w:p>
-    <w:p>
-      <w:r>
-        <w:tab/>
-      </w:r>
-    </w:p>
-    <w:p>
-      <w:pPr>
-        <w:rPr>
-          <w:lang w:val="es-MX"/>
-        </w:rPr>
-      </w:pPr>
-      <w:r>
-        <w:tab/>
-      </w:r>
-      <w:proofErr w:type="spellStart"/>
-      <w:proofErr w:type="gramStart"/>
-      <w:r>
-        <w:rPr>
-          <w:lang w:val="es-MX"/>
-        </w:rPr>
-        <w:t>encotrarSumaYPromedio</w:t>
-      </w:r>
-      <w:proofErr w:type="spellEnd"/>
-      <w:r>
-        <w:rPr>
-          <w:lang w:val="es-MX"/>
-        </w:rPr>
-        <w:t>(</w:t>
-      </w:r>
-      <w:proofErr w:type="spellStart"/>
-      <w:proofErr w:type="gramEnd"/>
-      <w:r>
-        <w:rPr>
-          <w:lang w:val="es-MX"/>
-        </w:rPr>
-        <w:t>array</w:t>
-      </w:r>
-      <w:proofErr w:type="spellEnd"/>
-      <w:r>
-        <w:rPr>
-          <w:lang w:val="es-MX"/>
-        </w:rPr>
-        <w:t>, longitud, &amp;suma, &amp;promedio);</w:t>
-      </w:r>
-    </w:p>
-    <w:p>
-      <w:pPr>
-        <w:rPr>
-          <w:lang w:val="es-MX"/>
-        </w:rPr>
-      </w:pPr>
-      <w:r>
-        <w:rPr>
-          <w:lang w:val="es-MX"/>
-        </w:rPr>
-        <w:tab/>
-      </w:r>
-    </w:p>
-    <w:p>
-      <w:pPr>
-        <w:rPr>
-          <w:lang w:val="es-MX"/>
-        </w:rPr>
-      </w:pPr>
-      <w:r>
-        <w:rPr>
-          <w:lang w:val="es-MX"/>
-        </w:rPr>
-        <w:tab/>
-      </w:r>
-      <w:proofErr w:type="spellStart"/>
-      <w:proofErr w:type="gramStart"/>
-      <w:r>
-        <w:rPr>
-          <w:lang w:val="es-MX"/>
-        </w:rPr>
-        <w:t>printf</w:t>
-      </w:r>
-      <w:proofErr w:type="spellEnd"/>
-      <w:r>
-        <w:rPr>
-          <w:lang w:val="es-MX"/>
-        </w:rPr>
-        <w:t>(</w:t>
-      </w:r>
-      <w:proofErr w:type="gramEnd"/>
-      <w:r>
-        <w:rPr>
-          <w:lang w:val="es-MX"/>
-        </w:rPr>
-        <w:t>"La suma del arreglo es: %d\n", suma);</w:t>
-      </w:r>
-    </w:p>
-    <w:p>
-      <w:pPr>
-        <w:rPr>
-          <w:lang w:val="es-MX"/>
-        </w:rPr>
-      </w:pPr>
-      <w:r>
-        <w:rPr>
-          <w:lang w:val="es-MX"/>
-        </w:rPr>
-        <w:tab/>
-      </w:r>
-      <w:proofErr w:type="spellStart"/>
-      <w:proofErr w:type="gramStart"/>
-      <w:r>
-        <w:rPr>
-          <w:lang w:val="es-MX"/>
-        </w:rPr>
-        <w:t>printf</w:t>
-      </w:r>
-      <w:proofErr w:type="spellEnd"/>
-      <w:r>
-        <w:rPr>
-          <w:lang w:val="es-MX"/>
-        </w:rPr>
-        <w:t>(</w:t>
-      </w:r>
-      <w:proofErr w:type="gramEnd"/>
-      <w:r>
-        <w:rPr>
-          <w:lang w:val="es-MX"/>
-        </w:rPr>
-        <w:t>"El promedio del arreglo es: %f", promedio);</w:t>
-      </w:r>
-    </w:p>
-    <w:p>
-      <w:r>
+      <w:proofErr w:type="spellEnd"/>
+      <w:r>
+        <w:rPr>
+          <w:lang w:val="es-MX"/>
+        </w:rPr>
+        <w:t>)*suma / longitud;</w:t>
+      </w:r>
+    </w:p>
+    <w:p>
+      <w:pPr>
+        <w:rPr>
+          <w:lang w:val="es-MX"/>
+        </w:rPr>
+      </w:pPr>
+      <w:r>
+        <w:rPr>
+          <w:lang w:val="es-MX"/>
+        </w:rPr>
         <w:t>}</w:t>
       </w:r>
     </w:p>
-    <w:p/>
-    <w:p>
-      <w:proofErr w:type="gramStart"/>
-      <w:r>
-        <w:t>void</w:t>
-      </w:r>
-      <w:proofErr w:type="gramEnd"/>
-      <w:r>
-        <w:t xml:space="preserve"> </w:t>
-      </w:r>
-      <w:proofErr w:type="spellStart"/>
-      <w:r>
-        <w:t>encotrarSumaYPromedio</w:t>
-      </w:r>
-      <w:proofErr w:type="spellEnd"/>
-      <w:r>
-        <w:t>(</w:t>
-      </w:r>
-      <w:proofErr w:type="spellStart"/>
-      <w:r>
-        <w:t>int</w:t>
-      </w:r>
-      <w:proofErr w:type="spellEnd"/>
-      <w:r>
-        <w:t xml:space="preserve"> *array, </w:t>
-      </w:r>
-      <w:proofErr w:type="spellStart"/>
-      <w:r>
-        <w:t>int</w:t>
-      </w:r>
-      <w:proofErr w:type="spellEnd"/>
-      <w:r>
-        <w:t xml:space="preserve"> </w:t>
-      </w:r>
-      <w:proofErr w:type="spellStart"/>
-      <w:r>
-        <w:t>longitud</w:t>
-      </w:r>
-      <w:proofErr w:type="spellEnd"/>
-      <w:r>
-        <w:t xml:space="preserve">, </w:t>
-      </w:r>
-      <w:proofErr w:type="spellStart"/>
-      <w:r>
-        <w:t>int</w:t>
-      </w:r>
-      <w:proofErr w:type="spellEnd"/>
-      <w:r>
-        <w:t xml:space="preserve"> *</w:t>
-      </w:r>
-      <w:proofErr w:type="spellStart"/>
-      <w:r>
-        <w:t>suma</w:t>
-      </w:r>
-      <w:proofErr w:type="spellEnd"/>
-      <w:r>
-        <w:t>, float *</w:t>
-      </w:r>
-      <w:proofErr w:type="spellStart"/>
-      <w:r>
-        <w:t>promedio</w:t>
-      </w:r>
-      <w:proofErr w:type="spellEnd"/>
-      <w:r>
-        <w:t>) {</w:t>
-      </w:r>
-    </w:p>
-    <w:p>
-      <w:r>
-        <w:tab/>
-      </w:r>
-      <w:proofErr w:type="spellStart"/>
-      <w:proofErr w:type="gramStart"/>
-      <w:r>
-        <w:t>int</w:t>
-      </w:r>
-      <w:proofErr w:type="spellEnd"/>
-      <w:proofErr w:type="gramEnd"/>
-      <w:r>
-        <w:t xml:space="preserve"> </w:t>
-      </w:r>
-      <w:proofErr w:type="spellStart"/>
-      <w:r>
-        <w:t>i</w:t>
-      </w:r>
-      <w:proofErr w:type="spellEnd"/>
-      <w:r>
-        <w:t>;</w:t>
-      </w:r>
-    </w:p>
-    <w:p>
-      <w:r>
-        <w:tab/>
-        <w:t>*</w:t>
-      </w:r>
-      <w:proofErr w:type="spellStart"/>
-      <w:r>
-        <w:t>suma</w:t>
-      </w:r>
-      <w:proofErr w:type="spellEnd"/>
-      <w:r>
-        <w:t xml:space="preserve"> = 0;</w:t>
-      </w:r>
-    </w:p>
-    <w:p>
-      <w:r>
-        <w:tab/>
-      </w:r>
-      <w:proofErr w:type="gramStart"/>
-      <w:r>
-        <w:t>for</w:t>
-      </w:r>
-      <w:proofErr w:type="gramEnd"/>
-      <w:r>
-        <w:t xml:space="preserve"> (</w:t>
-      </w:r>
-      <w:proofErr w:type="spellStart"/>
-      <w:r>
-        <w:t>i</w:t>
-      </w:r>
-      <w:proofErr w:type="spellEnd"/>
-      <w:r>
-        <w:t xml:space="preserve"> = 0; </w:t>
-      </w:r>
-      <w:proofErr w:type="spellStart"/>
-      <w:r>
-        <w:t>i</w:t>
-      </w:r>
-      <w:proofErr w:type="spellEnd"/>
-      <w:r>
-        <w:t xml:space="preserve"> &lt; </w:t>
-      </w:r>
-      <w:proofErr w:type="spellStart"/>
-      <w:r>
-        <w:t>longitud</w:t>
-      </w:r>
-      <w:proofErr w:type="spellEnd"/>
-      <w:r>
-        <w:t xml:space="preserve">; </w:t>
-      </w:r>
-      <w:proofErr w:type="spellStart"/>
-      <w:r>
-        <w:t>i</w:t>
-      </w:r>
-      <w:proofErr w:type="spellEnd"/>
-      <w:r>
-        <w:t>++) {</w:t>
-      </w:r>
-    </w:p>
-    <w:p>
-      <w:pPr>
-        <w:rPr>
-          <w:lang w:val="es-MX"/>
-        </w:rPr>
-      </w:pPr>
-      <w:r>
-        <w:tab/>
-      </w:r>
-      <w:r>
-        <w:tab/>
-      </w:r>
-      <w:r>
-        <w:rPr>
-          <w:lang w:val="es-MX"/>
-        </w:rPr>
-        <w:t>*suma += *(</w:t>
-      </w:r>
-      <w:proofErr w:type="spellStart"/>
-      <w:r>
-        <w:rPr>
-          <w:lang w:val="es-MX"/>
-        </w:rPr>
-        <w:t>array</w:t>
-      </w:r>
-      <w:proofErr w:type="spellEnd"/>
-      <w:r>
-        <w:rPr>
-          <w:lang w:val="es-MX"/>
-        </w:rPr>
-        <w:t xml:space="preserve"> + i);</w:t>
-      </w:r>
-    </w:p>
-    <w:p>
-      <w:pPr>
-        <w:rPr>
-          <w:lang w:val="es-MX"/>
-        </w:rPr>
-      </w:pPr>
-      <w:r>
-        <w:rPr>
-          <w:lang w:val="es-MX"/>
-        </w:rPr>
-        <w:tab/>
-        <w:t>}</w:t>
-      </w:r>
-    </w:p>
-    <w:p>
-      <w:pPr>
-        <w:rPr>
-          <w:lang w:val="es-MX"/>
-        </w:rPr>
-      </w:pPr>
-      <w:r>
-        <w:rPr>
-          <w:lang w:val="es-MX"/>
-        </w:rPr>
-        <w:tab/>
-      </w:r>
-    </w:p>
-    <w:p>
-      <w:pPr>
-        <w:rPr>
-          <w:lang w:val="es-MX"/>
-        </w:rPr>
-      </w:pPr>
-      <w:r>
-        <w:rPr>
-          <w:lang w:val="es-MX"/>
-        </w:rPr>
-        <w:tab/>
-        <w:t>*promedio = (</w:t>
-      </w:r>
-      <w:proofErr w:type="spellStart"/>
-      <w:r>
-        <w:rPr>
-          <w:lang w:val="es-MX"/>
-        </w:rPr>
-        <w:t>float</w:t>
-      </w:r>
-      <w:proofErr w:type="spellEnd"/>
-      <w:r>
-        <w:rPr>
-          <w:lang w:val="es-MX"/>
-        </w:rPr>
-        <w:t>)*suma / longitud;</w:t>
-      </w:r>
-    </w:p>
-    <w:p>
-      <w:pPr>
-        <w:rPr>
-          <w:lang w:val="es-MX"/>
-        </w:rPr>
-      </w:pPr>
-      <w:r>
-        <w:rPr>
-          <w:lang w:val="es-MX"/>
-        </w:rPr>
-        <w:t>}</w:t>
-      </w:r>
-    </w:p>
-    <w:p>
-      <w:pPr>
-        <w:rPr>
-          <w:lang w:val="es-MX"/>
-        </w:rPr>
-      </w:pPr>
-      <w:r>
-        <w:rPr>
-          <w:lang w:val="es-MX"/>
+    <w:p>
+      <w:pPr>
+        <w:rPr>
+          <w:lang w:val="es-MX"/>
+        </w:rPr>
+      </w:pPr>
+      <w:r>
+        <w:rPr>
+          <w:noProof/>
         </w:rPr>
         <w:lastRenderedPageBreak/>
         <w:drawing>
@@ -1764,7 +1804,10 @@
       </w:r>
       <w:proofErr w:type="gramEnd"/>
       <w:r>
-        <w:t xml:space="preserve"> (array[</w:t>
+        <w:t xml:space="preserve"> (</w:t>
+      </w:r>
+      <w:r>
+        <w:t xml:space="preserve">*(array + </w:t>
       </w:r>
       <w:proofErr w:type="spellStart"/>
       <w:r>
@@ -1772,7 +1815,10 @@
       </w:r>
       <w:proofErr w:type="spellEnd"/>
       <w:r>
-        <w:t>] &gt; *mayor) {</w:t>
+        <w:t>)</w:t>
+      </w:r>
+      <w:r>
+        <w:t>&gt; *mayor) {</w:t>
       </w:r>
     </w:p>
     <w:p>
@@ -1795,15 +1841,10 @@
     </w:p>
     <w:p>
       <w:r>
-        <w:t xml:space="preserve">        </w:t>
-      </w:r>
-      <w:proofErr w:type="gramStart"/>
-      <w:r>
-        <w:t>if</w:t>
-      </w:r>
-      <w:proofErr w:type="gramEnd"/>
-      <w:r>
-        <w:t xml:space="preserve"> (array[</w:t>
+        <w:t xml:space="preserve">        if (</w:t>
+      </w:r>
+      <w:r>
+        <w:t xml:space="preserve">*(array + </w:t>
       </w:r>
       <w:proofErr w:type="spellStart"/>
       <w:r>
@@ -1811,7 +1852,10 @@
       </w:r>
       <w:proofErr w:type="spellEnd"/>
       <w:r>
-        <w:t>] &lt; *</w:t>
+        <w:t>)</w:t>
+      </w:r>
+      <w:r>
+        <w:t>&lt; *</w:t>
       </w:r>
       <w:proofErr w:type="spellStart"/>
       <w:r>
@@ -1821,6 +1865,8 @@
       <w:r>
         <w:t>) {</w:t>
       </w:r>
+      <w:bookmarkStart w:id="0" w:name="_GoBack"/>
+      <w:bookmarkEnd w:id="0"/>
     </w:p>
     <w:p>
       <w:r>
@@ -1895,7 +1941,7 @@
       </w:pPr>
       <w:r>
         <w:rPr>
-          <w:lang w:val="es-MX"/>
+          <w:noProof/>
         </w:rPr>
         <w:drawing>
           <wp:inline distT="0" distB="0" distL="0" distR="0" wp14:anchorId="0F4361E7" wp14:editId="6CBFAFD7">
@@ -2593,7 +2639,7 @@
       </w:pPr>
       <w:r>
         <w:rPr>
-          <w:lang w:val="es-MX"/>
+          <w:noProof/>
         </w:rPr>
         <w:drawing>
           <wp:inline distT="0" distB="0" distL="0" distR="0" wp14:anchorId="2991F2E5" wp14:editId="1A65E7EE">
@@ -2840,24 +2886,227 @@
       </w:r>
     </w:p>
     <w:p>
-      <w:r>
-        <w:rPr>
-          <w:lang w:val="es-MX"/>
-        </w:rPr>
-        <w:tab/>
-      </w:r>
-      <w:proofErr w:type="spellStart"/>
-      <w:proofErr w:type="gramStart"/>
+      <w:pPr>
+        <w:rPr>
+          <w:lang w:val="es-MX"/>
+        </w:rPr>
+      </w:pPr>
+      <w:r>
+        <w:rPr>
+          <w:lang w:val="es-MX"/>
+        </w:rPr>
+        <w:tab/>
+      </w:r>
+      <w:proofErr w:type="gramStart"/>
+      <w:r>
+        <w:rPr>
+          <w:lang w:val="es-MX"/>
+        </w:rPr>
+        <w:t>concatenar(</w:t>
+      </w:r>
+      <w:proofErr w:type="gramEnd"/>
+      <w:r>
+        <w:rPr>
+          <w:lang w:val="es-MX"/>
+        </w:rPr>
+        <w:t xml:space="preserve">string1, string2, </w:t>
+      </w:r>
+      <w:proofErr w:type="spellStart"/>
+      <w:r>
+        <w:rPr>
+          <w:lang w:val="es-MX"/>
+        </w:rPr>
+        <w:t>cadenaJunta</w:t>
+      </w:r>
+      <w:proofErr w:type="spellEnd"/>
+      <w:r>
+        <w:rPr>
+          <w:lang w:val="es-MX"/>
+        </w:rPr>
+        <w:t>);</w:t>
+      </w:r>
+    </w:p>
+    <w:p>
+      <w:pPr>
+        <w:rPr>
+          <w:lang w:val="es-MX"/>
+        </w:rPr>
+      </w:pPr>
+      <w:r>
+        <w:rPr>
+          <w:lang w:val="es-MX"/>
+        </w:rPr>
+        <w:tab/>
+      </w:r>
+    </w:p>
+    <w:p>
+      <w:r>
+        <w:rPr>
+          <w:lang w:val="es-MX"/>
+        </w:rPr>
+        <w:tab/>
+      </w:r>
+      <w:proofErr w:type="spellStart"/>
+      <w:proofErr w:type="gramStart"/>
+      <w:r>
+        <w:t>printf</w:t>
+      </w:r>
+      <w:proofErr w:type="spellEnd"/>
+      <w:r>
+        <w:t>(</w:t>
+      </w:r>
+      <w:proofErr w:type="gramEnd"/>
+      <w:r>
+        <w:t>"String 1: %s\n", string1);</w:t>
+      </w:r>
+    </w:p>
+    <w:p>
+      <w:r>
+        <w:tab/>
+      </w:r>
+      <w:proofErr w:type="spellStart"/>
+      <w:proofErr w:type="gramStart"/>
+      <w:r>
+        <w:t>printf</w:t>
+      </w:r>
+      <w:proofErr w:type="spellEnd"/>
+      <w:r>
+        <w:t>(</w:t>
+      </w:r>
+      <w:proofErr w:type="gramEnd"/>
+      <w:r>
+        <w:t>"String 2: %s\n", string2);</w:t>
+      </w:r>
+    </w:p>
+    <w:p>
+      <w:r>
+        <w:lastRenderedPageBreak/>
+        <w:tab/>
+      </w:r>
+    </w:p>
+    <w:p>
+      <w:pPr>
+        <w:rPr>
+          <w:lang w:val="es-MX"/>
+        </w:rPr>
+      </w:pPr>
+      <w:r>
+        <w:tab/>
+      </w:r>
+      <w:proofErr w:type="spellStart"/>
+      <w:proofErr w:type="gramStart"/>
+      <w:r>
+        <w:rPr>
+          <w:lang w:val="es-MX"/>
+        </w:rPr>
+        <w:t>printf</w:t>
+      </w:r>
+      <w:proofErr w:type="spellEnd"/>
+      <w:r>
+        <w:rPr>
+          <w:lang w:val="es-MX"/>
+        </w:rPr>
+        <w:t>(</w:t>
+      </w:r>
+      <w:proofErr w:type="gramEnd"/>
+      <w:r>
+        <w:rPr>
+          <w:lang w:val="es-MX"/>
+        </w:rPr>
+        <w:t>"\</w:t>
+      </w:r>
+      <w:proofErr w:type="spellStart"/>
+      <w:r>
+        <w:rPr>
+          <w:lang w:val="es-MX"/>
+        </w:rPr>
+        <w:t>nEl</w:t>
+      </w:r>
+      <w:proofErr w:type="spellEnd"/>
+      <w:r>
+        <w:rPr>
+          <w:lang w:val="es-MX"/>
+        </w:rPr>
+        <w:t xml:space="preserve"> </w:t>
+      </w:r>
+      <w:proofErr w:type="spellStart"/>
+      <w:r>
+        <w:rPr>
+          <w:lang w:val="es-MX"/>
+        </w:rPr>
+        <w:t>string</w:t>
+      </w:r>
+      <w:proofErr w:type="spellEnd"/>
+      <w:r>
+        <w:rPr>
+          <w:lang w:val="es-MX"/>
+        </w:rPr>
+        <w:t xml:space="preserve"> concatenado quedo </w:t>
+      </w:r>
+      <w:proofErr w:type="spellStart"/>
+      <w:r>
+        <w:rPr>
+          <w:lang w:val="es-MX"/>
+        </w:rPr>
+        <w:t>asi</w:t>
+      </w:r>
+      <w:proofErr w:type="spellEnd"/>
+      <w:r>
+        <w:rPr>
+          <w:lang w:val="es-MX"/>
+        </w:rPr>
+        <w:t xml:space="preserve">: %s", </w:t>
+      </w:r>
+      <w:proofErr w:type="spellStart"/>
+      <w:r>
+        <w:rPr>
+          <w:lang w:val="es-MX"/>
+        </w:rPr>
+        <w:t>cadenaJunta</w:t>
+      </w:r>
+      <w:proofErr w:type="spellEnd"/>
+      <w:r>
+        <w:rPr>
+          <w:lang w:val="es-MX"/>
+        </w:rPr>
+        <w:t>);</w:t>
+      </w:r>
+    </w:p>
+    <w:p>
+      <w:pPr>
+        <w:rPr>
+          <w:lang w:val="es-MX"/>
+        </w:rPr>
+      </w:pPr>
+      <w:r>
+        <w:rPr>
+          <w:lang w:val="es-MX"/>
+        </w:rPr>
+        <w:tab/>
+      </w:r>
+    </w:p>
+    <w:p>
+      <w:r>
+        <w:t>}</w:t>
+      </w:r>
+    </w:p>
+    <w:p/>
+    <w:p>
+      <w:proofErr w:type="gramStart"/>
+      <w:r>
+        <w:t>void</w:t>
+      </w:r>
+      <w:proofErr w:type="gramEnd"/>
+      <w:r>
+        <w:t xml:space="preserve"> </w:t>
+      </w:r>
+      <w:proofErr w:type="spellStart"/>
       <w:r>
         <w:t>concatenar</w:t>
       </w:r>
       <w:proofErr w:type="spellEnd"/>
       <w:r>
-        <w:t>(</w:t>
-      </w:r>
-      <w:proofErr w:type="gramEnd"/>
-      <w:r>
-        <w:t xml:space="preserve">string1, string2, </w:t>
+        <w:t>(char *string1, char *string2, char *</w:t>
       </w:r>
       <w:proofErr w:type="spellStart"/>
       <w:r>
@@ -2865,128 +3114,156 @@
       </w:r>
       <w:proofErr w:type="spellEnd"/>
       <w:r>
+        <w:t>) {</w:t>
+      </w:r>
+    </w:p>
+    <w:p>
+      <w:r>
+        <w:tab/>
+      </w:r>
+      <w:proofErr w:type="spellStart"/>
+      <w:proofErr w:type="gramStart"/>
+      <w:r>
+        <w:t>int</w:t>
+      </w:r>
+      <w:proofErr w:type="spellEnd"/>
+      <w:proofErr w:type="gramEnd"/>
+      <w:r>
+        <w:t xml:space="preserve"> </w:t>
+      </w:r>
+      <w:proofErr w:type="spellStart"/>
+      <w:r>
+        <w:t>i</w:t>
+      </w:r>
+      <w:proofErr w:type="spellEnd"/>
+      <w:r>
+        <w:t>, j;</w:t>
+      </w:r>
+    </w:p>
+    <w:p>
+      <w:r>
+        <w:tab/>
+      </w:r>
+    </w:p>
+    <w:p>
+      <w:r>
+        <w:tab/>
+      </w:r>
+      <w:proofErr w:type="gramStart"/>
+      <w:r>
+        <w:t>for</w:t>
+      </w:r>
+      <w:proofErr w:type="gramEnd"/>
+      <w:r>
+        <w:t xml:space="preserve"> (</w:t>
+      </w:r>
+      <w:proofErr w:type="spellStart"/>
+      <w:r>
+        <w:t>i</w:t>
+      </w:r>
+      <w:proofErr w:type="spellEnd"/>
+      <w:r>
+        <w:t xml:space="preserve"> = 0; *(string1 + </w:t>
+      </w:r>
+      <w:proofErr w:type="spellStart"/>
+      <w:r>
+        <w:t>i</w:t>
+      </w:r>
+      <w:proofErr w:type="spellEnd"/>
+      <w:r>
+        <w:t xml:space="preserve">) != '\0'; </w:t>
+      </w:r>
+      <w:proofErr w:type="spellStart"/>
+      <w:r>
+        <w:t>i</w:t>
+      </w:r>
+      <w:proofErr w:type="spellEnd"/>
+      <w:r>
+        <w:t>++) {</w:t>
+      </w:r>
+    </w:p>
+    <w:p>
+      <w:r>
+        <w:tab/>
+      </w:r>
+      <w:r>
+        <w:tab/>
+        <w:t>*(</w:t>
+      </w:r>
+      <w:proofErr w:type="spellStart"/>
+      <w:r>
+        <w:t>cadenaJunta</w:t>
+      </w:r>
+      <w:proofErr w:type="spellEnd"/>
+      <w:r>
+        <w:t xml:space="preserve"> + </w:t>
+      </w:r>
+      <w:proofErr w:type="spellStart"/>
+      <w:r>
+        <w:t>i</w:t>
+      </w:r>
+      <w:proofErr w:type="spellEnd"/>
+      <w:r>
+        <w:t xml:space="preserve">) = *(string1 + </w:t>
+      </w:r>
+      <w:proofErr w:type="spellStart"/>
+      <w:r>
+        <w:t>i</w:t>
+      </w:r>
+      <w:proofErr w:type="spellEnd"/>
+      <w:r>
         <w:t>);</w:t>
       </w:r>
     </w:p>
     <w:p>
       <w:r>
         <w:tab/>
-      </w:r>
-    </w:p>
-    <w:p>
-      <w:r>
-        <w:tab/>
-      </w:r>
-      <w:proofErr w:type="spellStart"/>
-      <w:proofErr w:type="gramStart"/>
-      <w:r>
-        <w:t>printf</w:t>
-      </w:r>
-      <w:proofErr w:type="spellEnd"/>
-      <w:r>
-        <w:t>(</w:t>
-      </w:r>
-      <w:proofErr w:type="gramEnd"/>
-      <w:r>
-        <w:t>"String 1: %s\n", string1);</w:t>
-      </w:r>
-    </w:p>
-    <w:p>
-      <w:r>
-        <w:tab/>
-      </w:r>
-      <w:proofErr w:type="spellStart"/>
-      <w:proofErr w:type="gramStart"/>
-      <w:r>
-        <w:t>printf</w:t>
-      </w:r>
-      <w:proofErr w:type="spellEnd"/>
-      <w:r>
-        <w:t>(</w:t>
-      </w:r>
-      <w:proofErr w:type="gramEnd"/>
-      <w:r>
-        <w:t>"String 2: %s\n", string2);</w:t>
-      </w:r>
-    </w:p>
-    <w:p>
-      <w:r>
-        <w:lastRenderedPageBreak/>
-        <w:tab/>
-      </w:r>
-    </w:p>
-    <w:p>
-      <w:pPr>
-        <w:rPr>
-          <w:lang w:val="es-MX"/>
-        </w:rPr>
-      </w:pPr>
-      <w:r>
-        <w:tab/>
-      </w:r>
-      <w:proofErr w:type="spellStart"/>
-      <w:proofErr w:type="gramStart"/>
-      <w:r>
-        <w:rPr>
-          <w:lang w:val="es-MX"/>
-        </w:rPr>
-        <w:t>printf</w:t>
-      </w:r>
-      <w:proofErr w:type="spellEnd"/>
-      <w:r>
-        <w:rPr>
-          <w:lang w:val="es-MX"/>
-        </w:rPr>
-        <w:t>(</w:t>
-      </w:r>
-      <w:proofErr w:type="gramEnd"/>
-      <w:r>
-        <w:rPr>
-          <w:lang w:val="es-MX"/>
-        </w:rPr>
-        <w:t>"\</w:t>
-      </w:r>
-      <w:proofErr w:type="spellStart"/>
-      <w:r>
-        <w:rPr>
-          <w:lang w:val="es-MX"/>
-        </w:rPr>
-        <w:t>nEl</w:t>
-      </w:r>
-      <w:proofErr w:type="spellEnd"/>
-      <w:r>
-        <w:rPr>
-          <w:lang w:val="es-MX"/>
-        </w:rPr>
-        <w:t xml:space="preserve"> </w:t>
-      </w:r>
-      <w:proofErr w:type="spellStart"/>
-      <w:r>
-        <w:rPr>
-          <w:lang w:val="es-MX"/>
-        </w:rPr>
-        <w:t>string</w:t>
-      </w:r>
-      <w:proofErr w:type="spellEnd"/>
-      <w:r>
-        <w:rPr>
-          <w:lang w:val="es-MX"/>
-        </w:rPr>
-        <w:t xml:space="preserve"> concatenado quedo </w:t>
-      </w:r>
-      <w:proofErr w:type="spellStart"/>
-      <w:r>
-        <w:rPr>
-          <w:lang w:val="es-MX"/>
-        </w:rPr>
-        <w:t>asi</w:t>
-      </w:r>
-      <w:proofErr w:type="spellEnd"/>
-      <w:r>
-        <w:rPr>
-          <w:lang w:val="es-MX"/>
-        </w:rPr>
-        <w:t xml:space="preserve">: %s", </w:t>
+        <w:t>}</w:t>
+      </w:r>
+    </w:p>
+    <w:p>
+      <w:r>
+        <w:tab/>
+      </w:r>
+    </w:p>
+    <w:p>
+      <w:r>
+        <w:tab/>
+      </w:r>
+      <w:proofErr w:type="gramStart"/>
+      <w:r>
+        <w:t>for</w:t>
+      </w:r>
+      <w:proofErr w:type="gramEnd"/>
+      <w:r>
+        <w:t xml:space="preserve"> (j = 0; *(string2 + j) != '\0'; </w:t>
+      </w:r>
+      <w:proofErr w:type="spellStart"/>
+      <w:r>
+        <w:t>j++</w:t>
+      </w:r>
+      <w:proofErr w:type="spellEnd"/>
+      <w:r>
+        <w:t>) {</w:t>
+      </w:r>
+    </w:p>
+    <w:p>
+      <w:pPr>
+        <w:rPr>
+          <w:lang w:val="es-MX"/>
+        </w:rPr>
+      </w:pPr>
+      <w:r>
+        <w:tab/>
+      </w:r>
+      <w:r>
+        <w:tab/>
+      </w:r>
+      <w:r>
+        <w:rPr>
+          <w:lang w:val="es-MX"/>
+        </w:rPr>
+        <w:t>*(</w:t>
       </w:r>
       <w:proofErr w:type="spellStart"/>
       <w:r>
@@ -3000,294 +3277,86 @@
         <w:rPr>
           <w:lang w:val="es-MX"/>
         </w:rPr>
-        <w:t>);</w:t>
-      </w:r>
-    </w:p>
-    <w:p>
-      <w:pPr>
-        <w:rPr>
-          <w:lang w:val="es-MX"/>
-        </w:rPr>
-      </w:pPr>
-      <w:r>
-        <w:rPr>
-          <w:lang w:val="es-MX"/>
-        </w:rPr>
-        <w:tab/>
-      </w:r>
-    </w:p>
-    <w:p>
-      <w:r>
+        <w:t xml:space="preserve"> + (i + j)) = *(string2 + j);</w:t>
+      </w:r>
+    </w:p>
+    <w:p>
+      <w:pPr>
+        <w:rPr>
+          <w:lang w:val="es-MX"/>
+        </w:rPr>
+      </w:pPr>
+      <w:r>
+        <w:rPr>
+          <w:lang w:val="es-MX"/>
+        </w:rPr>
+        <w:tab/>
         <w:t>}</w:t>
       </w:r>
     </w:p>
-    <w:p/>
-    <w:p>
-      <w:proofErr w:type="gramStart"/>
-      <w:r>
-        <w:t>void</w:t>
-      </w:r>
-      <w:proofErr w:type="gramEnd"/>
-      <w:r>
-        <w:t xml:space="preserve"> </w:t>
-      </w:r>
-      <w:proofErr w:type="spellStart"/>
-      <w:r>
-        <w:t>concatenar</w:t>
-      </w:r>
-      <w:proofErr w:type="spellEnd"/>
-      <w:r>
-        <w:t>(char *string1, char *string2, char *</w:t>
-      </w:r>
-      <w:proofErr w:type="spellStart"/>
-      <w:r>
+    <w:p>
+      <w:pPr>
+        <w:rPr>
+          <w:lang w:val="es-MX"/>
+        </w:rPr>
+      </w:pPr>
+      <w:r>
+        <w:rPr>
+          <w:lang w:val="es-MX"/>
+        </w:rPr>
+        <w:tab/>
+      </w:r>
+    </w:p>
+    <w:p>
+      <w:pPr>
+        <w:rPr>
+          <w:lang w:val="es-MX"/>
+        </w:rPr>
+      </w:pPr>
+      <w:r>
+        <w:rPr>
+          <w:lang w:val="es-MX"/>
+        </w:rPr>
+        <w:tab/>
+        <w:t>*(</w:t>
+      </w:r>
+      <w:proofErr w:type="spellStart"/>
+      <w:r>
+        <w:rPr>
+          <w:lang w:val="es-MX"/>
+        </w:rPr>
         <w:t>cadenaJunta</w:t>
       </w:r>
       <w:proofErr w:type="spellEnd"/>
       <w:r>
-        <w:t>) {</w:t>
-      </w:r>
-    </w:p>
-    <w:p>
-      <w:r>
-        <w:tab/>
-      </w:r>
-      <w:proofErr w:type="spellStart"/>
-      <w:proofErr w:type="gramStart"/>
-      <w:r>
-        <w:t>int</w:t>
-      </w:r>
-      <w:proofErr w:type="spellEnd"/>
-      <w:proofErr w:type="gramEnd"/>
-      <w:r>
-        <w:t xml:space="preserve"> </w:t>
-      </w:r>
-      <w:proofErr w:type="spellStart"/>
-      <w:r>
-        <w:t>i</w:t>
-      </w:r>
-      <w:proofErr w:type="spellEnd"/>
-      <w:r>
-        <w:t>, j;</w:t>
-      </w:r>
-    </w:p>
-    <w:p>
-      <w:r>
-        <w:tab/>
-      </w:r>
-    </w:p>
-    <w:p>
-      <w:r>
-        <w:tab/>
-      </w:r>
-      <w:proofErr w:type="gramStart"/>
-      <w:r>
-        <w:t>for</w:t>
-      </w:r>
-      <w:proofErr w:type="gramEnd"/>
-      <w:r>
-        <w:t xml:space="preserve"> (</w:t>
-      </w:r>
-      <w:proofErr w:type="spellStart"/>
-      <w:r>
-        <w:t>i</w:t>
-      </w:r>
-      <w:proofErr w:type="spellEnd"/>
-      <w:r>
-        <w:t xml:space="preserve"> = 0; *(string1 + </w:t>
-      </w:r>
-      <w:proofErr w:type="spellStart"/>
-      <w:r>
-        <w:t>i</w:t>
-      </w:r>
-      <w:proofErr w:type="spellEnd"/>
-      <w:r>
-        <w:t xml:space="preserve">) != '\0'; </w:t>
-      </w:r>
-      <w:proofErr w:type="spellStart"/>
-      <w:r>
-        <w:t>i</w:t>
-      </w:r>
-      <w:proofErr w:type="spellEnd"/>
-      <w:r>
-        <w:t>++) {</w:t>
-      </w:r>
-    </w:p>
-    <w:p>
-      <w:r>
-        <w:tab/>
-      </w:r>
-      <w:r>
-        <w:tab/>
-        <w:t>*(</w:t>
-      </w:r>
-      <w:proofErr w:type="spellStart"/>
-      <w:r>
-        <w:t>cadenaJunta</w:t>
-      </w:r>
-      <w:proofErr w:type="spellEnd"/>
-      <w:r>
-        <w:t xml:space="preserve"> + </w:t>
-      </w:r>
-      <w:proofErr w:type="spellStart"/>
-      <w:r>
-        <w:t>i</w:t>
-      </w:r>
-      <w:proofErr w:type="spellEnd"/>
-      <w:r>
-        <w:t xml:space="preserve">) = *(string1 + </w:t>
-      </w:r>
-      <w:proofErr w:type="spellStart"/>
-      <w:r>
-        <w:t>i</w:t>
-      </w:r>
-      <w:proofErr w:type="spellEnd"/>
-      <w:r>
-        <w:t>);</w:t>
-      </w:r>
-    </w:p>
-    <w:p>
-      <w:r>
-        <w:tab/>
+        <w:rPr>
+          <w:lang w:val="es-MX"/>
+        </w:rPr>
+        <w:t xml:space="preserve"> + (i + j)) = '\0';</w:t>
+      </w:r>
+    </w:p>
+    <w:p>
+      <w:pPr>
+        <w:rPr>
+          <w:lang w:val="es-MX"/>
+        </w:rPr>
+      </w:pPr>
+      <w:r>
+        <w:rPr>
+          <w:lang w:val="es-MX"/>
+        </w:rPr>
         <w:t>}</w:t>
       </w:r>
     </w:p>
     <w:p>
-      <w:r>
-        <w:tab/>
-      </w:r>
-    </w:p>
-    <w:p>
-      <w:r>
-        <w:tab/>
-      </w:r>
-      <w:proofErr w:type="gramStart"/>
-      <w:r>
-        <w:t>for</w:t>
-      </w:r>
-      <w:proofErr w:type="gramEnd"/>
-      <w:r>
-        <w:t xml:space="preserve"> (j = 0; *(string2 + j) != '\0'; </w:t>
-      </w:r>
-      <w:proofErr w:type="spellStart"/>
-      <w:r>
-        <w:t>j++</w:t>
-      </w:r>
-      <w:proofErr w:type="spellEnd"/>
-      <w:r>
-        <w:t>) {</w:t>
-      </w:r>
-    </w:p>
-    <w:p>
-      <w:pPr>
-        <w:rPr>
-          <w:lang w:val="es-MX"/>
-        </w:rPr>
-      </w:pPr>
-      <w:r>
-        <w:tab/>
-      </w:r>
-      <w:r>
-        <w:tab/>
-      </w:r>
-      <w:r>
-        <w:rPr>
-          <w:lang w:val="es-MX"/>
-        </w:rPr>
-        <w:t>*(</w:t>
-      </w:r>
-      <w:proofErr w:type="spellStart"/>
-      <w:r>
-        <w:rPr>
-          <w:lang w:val="es-MX"/>
-        </w:rPr>
-        <w:t>cadenaJunta</w:t>
-      </w:r>
-      <w:proofErr w:type="spellEnd"/>
-      <w:r>
-        <w:rPr>
-          <w:lang w:val="es-MX"/>
-        </w:rPr>
-        <w:t xml:space="preserve"> + (i + j)) = *(string2 + j);</w:t>
-      </w:r>
-    </w:p>
-    <w:p>
-      <w:pPr>
-        <w:rPr>
-          <w:lang w:val="es-MX"/>
-        </w:rPr>
-      </w:pPr>
-      <w:r>
-        <w:rPr>
-          <w:lang w:val="es-MX"/>
-        </w:rPr>
-        <w:tab/>
-        <w:t>}</w:t>
-      </w:r>
-    </w:p>
-    <w:p>
-      <w:pPr>
-        <w:rPr>
-          <w:lang w:val="es-MX"/>
-        </w:rPr>
-      </w:pPr>
-      <w:r>
-        <w:rPr>
-          <w:lang w:val="es-MX"/>
-        </w:rPr>
-        <w:tab/>
-      </w:r>
-    </w:p>
-    <w:p>
-      <w:pPr>
-        <w:rPr>
-          <w:lang w:val="es-MX"/>
-        </w:rPr>
-      </w:pPr>
-      <w:r>
-        <w:rPr>
-          <w:lang w:val="es-MX"/>
-        </w:rPr>
-        <w:tab/>
-        <w:t>*(</w:t>
-      </w:r>
-      <w:proofErr w:type="spellStart"/>
-      <w:r>
-        <w:rPr>
-          <w:lang w:val="es-MX"/>
-        </w:rPr>
-        <w:t>cadenaJunta</w:t>
-      </w:r>
-      <w:proofErr w:type="spellEnd"/>
-      <w:r>
-        <w:rPr>
-          <w:lang w:val="es-MX"/>
-        </w:rPr>
-        <w:t xml:space="preserve"> + (i + j)) = '\0';</w:t>
-      </w:r>
-    </w:p>
-    <w:p>
-      <w:pPr>
-        <w:rPr>
-          <w:lang w:val="es-MX"/>
-        </w:rPr>
-      </w:pPr>
-      <w:r>
-        <w:rPr>
-          <w:lang w:val="es-MX"/>
-        </w:rPr>
-        <w:t>}</w:t>
-      </w:r>
-    </w:p>
-    <w:p>
-      <w:pPr>
-        <w:rPr>
-          <w:lang w:val="es-MX"/>
-        </w:rPr>
-      </w:pPr>
-      <w:r>
-        <w:rPr>
-          <w:lang w:val="es-MX"/>
+      <w:pPr>
+        <w:rPr>
+          <w:lang w:val="es-MX"/>
+        </w:rPr>
+      </w:pPr>
+      <w:r>
+        <w:rPr>
+          <w:noProof/>
         </w:rPr>
         <w:drawing>
           <wp:inline distT="0" distB="0" distL="0" distR="0" wp14:anchorId="233FEC25" wp14:editId="49FF67F0">
@@ -3340,36 +3409,176 @@
       </w:r>
     </w:p>
     <w:p>
-      <w:proofErr w:type="spellStart"/>
-      <w:proofErr w:type="gramStart"/>
-      <w:r>
-        <w:t>puntero</w:t>
-      </w:r>
-      <w:proofErr w:type="spellEnd"/>
-      <w:proofErr w:type="gramEnd"/>
-      <w:r>
-        <w:t xml:space="preserve"> y </w:t>
-      </w:r>
-      <w:proofErr w:type="spellStart"/>
-      <w:r>
-        <w:t>funciones</w:t>
-      </w:r>
-      <w:proofErr w:type="spellEnd"/>
-    </w:p>
-    <w:p>
-      <w:r>
-        <w:t>#include &lt;</w:t>
-      </w:r>
-      <w:proofErr w:type="spellStart"/>
-      <w:r>
+      <w:pPr>
+        <w:rPr>
+          <w:lang w:val="es-MX"/>
+        </w:rPr>
+      </w:pPr>
+      <w:r>
+        <w:rPr>
+          <w:lang w:val="es-MX"/>
+        </w:rPr>
+        <w:t>puntero y funciones</w:t>
+      </w:r>
+    </w:p>
+    <w:p>
+      <w:pPr>
+        <w:rPr>
+          <w:lang w:val="es-MX"/>
+        </w:rPr>
+      </w:pPr>
+      <w:r>
+        <w:rPr>
+          <w:lang w:val="es-MX"/>
+        </w:rPr>
+        <w:t>#</w:t>
+      </w:r>
+      <w:proofErr w:type="spellStart"/>
+      <w:r>
+        <w:rPr>
+          <w:lang w:val="es-MX"/>
+        </w:rPr>
+        <w:t>include</w:t>
+      </w:r>
+      <w:proofErr w:type="spellEnd"/>
+      <w:r>
+        <w:rPr>
+          <w:lang w:val="es-MX"/>
+        </w:rPr>
+        <w:t xml:space="preserve"> &lt;</w:t>
+      </w:r>
+      <w:proofErr w:type="spellStart"/>
+      <w:r>
+        <w:rPr>
+          <w:lang w:val="es-MX"/>
+        </w:rPr>
         <w:t>stdio.h</w:t>
       </w:r>
       <w:proofErr w:type="spellEnd"/>
       <w:r>
+        <w:rPr>
+          <w:lang w:val="es-MX"/>
+        </w:rPr>
         <w:t>&gt;</w:t>
       </w:r>
     </w:p>
+    <w:p>
+      <w:pPr>
+        <w:rPr>
+          <w:lang w:val="es-MX"/>
+        </w:rPr>
+      </w:pPr>
+    </w:p>
+    <w:p>
+      <w:pPr>
+        <w:rPr>
+          <w:lang w:val="es-MX"/>
+        </w:rPr>
+      </w:pPr>
+    </w:p>
+    <w:p>
+      <w:proofErr w:type="spellStart"/>
+      <w:proofErr w:type="gramStart"/>
+      <w:r>
+        <w:t>int</w:t>
+      </w:r>
+      <w:proofErr w:type="spellEnd"/>
+      <w:proofErr w:type="gramEnd"/>
+      <w:r>
+        <w:t xml:space="preserve"> </w:t>
+      </w:r>
+      <w:proofErr w:type="spellStart"/>
+      <w:r>
+        <w:t>i</w:t>
+      </w:r>
+      <w:proofErr w:type="spellEnd"/>
+      <w:r>
+        <w:t>;</w:t>
+      </w:r>
+    </w:p>
     <w:p/>
+    <w:p>
+      <w:proofErr w:type="gramStart"/>
+      <w:r>
+        <w:t>void</w:t>
+      </w:r>
+      <w:proofErr w:type="gramEnd"/>
+      <w:r>
+        <w:t xml:space="preserve"> </w:t>
+      </w:r>
+      <w:proofErr w:type="spellStart"/>
+      <w:r>
+        <w:t>contarOcurrencias</w:t>
+      </w:r>
+      <w:proofErr w:type="spellEnd"/>
+      <w:r>
+        <w:t>(</w:t>
+      </w:r>
+      <w:proofErr w:type="spellStart"/>
+      <w:r>
+        <w:t>int</w:t>
+      </w:r>
+      <w:proofErr w:type="spellEnd"/>
+      <w:r>
+        <w:t xml:space="preserve"> *</w:t>
+      </w:r>
+      <w:proofErr w:type="spellStart"/>
+      <w:r>
+        <w:t>arr</w:t>
+      </w:r>
+      <w:proofErr w:type="spellEnd"/>
+      <w:r>
+        <w:t xml:space="preserve">, </w:t>
+      </w:r>
+      <w:proofErr w:type="spellStart"/>
+      <w:r>
+        <w:t>int</w:t>
+      </w:r>
+      <w:proofErr w:type="spellEnd"/>
+      <w:r>
+        <w:t xml:space="preserve"> </w:t>
+      </w:r>
+      <w:proofErr w:type="spellStart"/>
+      <w:r>
+        <w:t>longitud</w:t>
+      </w:r>
+      <w:proofErr w:type="spellEnd"/>
+      <w:r>
+        <w:t xml:space="preserve">, </w:t>
+      </w:r>
+      <w:proofErr w:type="spellStart"/>
+      <w:r>
+        <w:t>int</w:t>
+      </w:r>
+      <w:proofErr w:type="spellEnd"/>
+      <w:r>
+        <w:t xml:space="preserve"> *</w:t>
+      </w:r>
+      <w:proofErr w:type="spellStart"/>
+      <w:r>
+        <w:t>contador</w:t>
+      </w:r>
+      <w:proofErr w:type="spellEnd"/>
+      <w:r>
+        <w:t xml:space="preserve">, </w:t>
+      </w:r>
+      <w:proofErr w:type="spellStart"/>
+      <w:r>
+        <w:t>int</w:t>
+      </w:r>
+      <w:proofErr w:type="spellEnd"/>
+      <w:r>
+        <w:t xml:space="preserve"> </w:t>
+      </w:r>
+      <w:proofErr w:type="spellStart"/>
+      <w:r>
+        <w:t>elemento</w:t>
+      </w:r>
+      <w:proofErr w:type="spellEnd"/>
+      <w:r>
+        <w:t>);</w:t>
+      </w:r>
+    </w:p>
     <w:p/>
     <w:p>
       <w:proofErr w:type="spellStart"/>
@@ -3380,15 +3589,411 @@
       <w:proofErr w:type="spellEnd"/>
       <w:proofErr w:type="gramEnd"/>
       <w:r>
+        <w:t xml:space="preserve"> main() {</w:t>
+      </w:r>
+    </w:p>
+    <w:p>
+      <w:r>
+        <w:tab/>
+      </w:r>
+      <w:proofErr w:type="spellStart"/>
+      <w:proofErr w:type="gramStart"/>
+      <w:r>
+        <w:t>int</w:t>
+      </w:r>
+      <w:proofErr w:type="spellEnd"/>
+      <w:proofErr w:type="gramEnd"/>
+      <w:r>
         <w:t xml:space="preserve"> </w:t>
       </w:r>
       <w:proofErr w:type="spellStart"/>
       <w:r>
+        <w:t>contador</w:t>
+      </w:r>
+      <w:proofErr w:type="spellEnd"/>
+      <w:r>
+        <w:t xml:space="preserve"> = 0;</w:t>
+      </w:r>
+    </w:p>
+    <w:p>
+      <w:r>
+        <w:tab/>
+      </w:r>
+      <w:proofErr w:type="spellStart"/>
+      <w:proofErr w:type="gramStart"/>
+      <w:r>
+        <w:t>int</w:t>
+      </w:r>
+      <w:proofErr w:type="spellEnd"/>
+      <w:proofErr w:type="gramEnd"/>
+      <w:r>
+        <w:t xml:space="preserve"> </w:t>
+      </w:r>
+      <w:proofErr w:type="spellStart"/>
+      <w:r>
+        <w:t>arr</w:t>
+      </w:r>
+      <w:proofErr w:type="spellEnd"/>
+      <w:r>
+        <w:t>[] = {20, 40, 20, 50, 20, 20, 100};</w:t>
+      </w:r>
+    </w:p>
+    <w:p>
+      <w:r>
+        <w:tab/>
+      </w:r>
+      <w:proofErr w:type="spellStart"/>
+      <w:proofErr w:type="gramStart"/>
+      <w:r>
+        <w:t>int</w:t>
+      </w:r>
+      <w:proofErr w:type="spellEnd"/>
+      <w:proofErr w:type="gramEnd"/>
+      <w:r>
+        <w:t xml:space="preserve"> </w:t>
+      </w:r>
+      <w:proofErr w:type="spellStart"/>
+      <w:r>
+        <w:t>longitud</w:t>
+      </w:r>
+      <w:proofErr w:type="spellEnd"/>
+      <w:r>
+        <w:t xml:space="preserve"> = </w:t>
+      </w:r>
+      <w:proofErr w:type="spellStart"/>
+      <w:r>
+        <w:t>sizeof</w:t>
+      </w:r>
+      <w:proofErr w:type="spellEnd"/>
+      <w:r>
+        <w:t>(</w:t>
+      </w:r>
+      <w:proofErr w:type="spellStart"/>
+      <w:r>
+        <w:t>arr</w:t>
+      </w:r>
+      <w:proofErr w:type="spellEnd"/>
+      <w:r>
+        <w:t xml:space="preserve">) / </w:t>
+      </w:r>
+      <w:proofErr w:type="spellStart"/>
+      <w:r>
+        <w:t>sizeof</w:t>
+      </w:r>
+      <w:proofErr w:type="spellEnd"/>
+      <w:r>
+        <w:t>(</w:t>
+      </w:r>
+      <w:proofErr w:type="spellStart"/>
+      <w:r>
+        <w:t>arr</w:t>
+      </w:r>
+      <w:proofErr w:type="spellEnd"/>
+      <w:r>
+        <w:t>[0]);</w:t>
+      </w:r>
+    </w:p>
+    <w:p>
+      <w:pPr>
+        <w:rPr>
+          <w:lang w:val="es-MX"/>
+        </w:rPr>
+      </w:pPr>
+      <w:r>
+        <w:tab/>
+      </w:r>
+      <w:proofErr w:type="spellStart"/>
+      <w:r>
+        <w:rPr>
+          <w:lang w:val="es-MX"/>
+        </w:rPr>
+        <w:t>int</w:t>
+      </w:r>
+      <w:proofErr w:type="spellEnd"/>
+      <w:r>
+        <w:rPr>
+          <w:lang w:val="es-MX"/>
+        </w:rPr>
+        <w:t xml:space="preserve"> elemento = 20;</w:t>
+      </w:r>
+    </w:p>
+    <w:p>
+      <w:pPr>
+        <w:rPr>
+          <w:lang w:val="es-MX"/>
+        </w:rPr>
+      </w:pPr>
+      <w:r>
+        <w:rPr>
+          <w:lang w:val="es-MX"/>
+        </w:rPr>
+        <w:tab/>
+      </w:r>
+    </w:p>
+    <w:p>
+      <w:pPr>
+        <w:rPr>
+          <w:lang w:val="es-MX"/>
+        </w:rPr>
+      </w:pPr>
+      <w:r>
+        <w:rPr>
+          <w:lang w:val="es-MX"/>
+        </w:rPr>
+        <w:tab/>
+      </w:r>
+      <w:proofErr w:type="spellStart"/>
+      <w:proofErr w:type="gramStart"/>
+      <w:r>
+        <w:rPr>
+          <w:lang w:val="es-MX"/>
+        </w:rPr>
+        <w:t>contarOcurrencias</w:t>
+      </w:r>
+      <w:proofErr w:type="spellEnd"/>
+      <w:r>
+        <w:rPr>
+          <w:lang w:val="es-MX"/>
+        </w:rPr>
+        <w:t>(</w:t>
+      </w:r>
+      <w:proofErr w:type="spellStart"/>
+      <w:proofErr w:type="gramEnd"/>
+      <w:r>
+        <w:rPr>
+          <w:lang w:val="es-MX"/>
+        </w:rPr>
+        <w:t>arr</w:t>
+      </w:r>
+      <w:proofErr w:type="spellEnd"/>
+      <w:r>
+        <w:rPr>
+          <w:lang w:val="es-MX"/>
+        </w:rPr>
+        <w:t>, longitud, &amp;contador, elemento);</w:t>
+      </w:r>
+    </w:p>
+    <w:p>
+      <w:r>
+        <w:rPr>
+          <w:lang w:val="es-MX"/>
+        </w:rPr>
+        <w:tab/>
+      </w:r>
+      <w:proofErr w:type="spellStart"/>
+      <w:proofErr w:type="gramStart"/>
+      <w:r>
+        <w:t>printf</w:t>
+      </w:r>
+      <w:proofErr w:type="spellEnd"/>
+      <w:r>
+        <w:t>(</w:t>
+      </w:r>
+      <w:proofErr w:type="gramEnd"/>
+      <w:r>
+        <w:t xml:space="preserve">"Array </w:t>
+      </w:r>
+      <w:proofErr w:type="spellStart"/>
+      <w:r>
+        <w:t>completo</w:t>
+      </w:r>
+      <w:proofErr w:type="spellEnd"/>
+      <w:r>
+        <w:t>.\n\n");</w:t>
+      </w:r>
+    </w:p>
+    <w:p>
+      <w:r>
+        <w:tab/>
+      </w:r>
+      <w:proofErr w:type="gramStart"/>
+      <w:r>
+        <w:t>for</w:t>
+      </w:r>
+      <w:proofErr w:type="gramEnd"/>
+      <w:r>
+        <w:t xml:space="preserve"> (</w:t>
+      </w:r>
+      <w:proofErr w:type="spellStart"/>
+      <w:r>
         <w:t>i</w:t>
       </w:r>
       <w:proofErr w:type="spellEnd"/>
       <w:r>
-        <w:t>;</w:t>
+        <w:t xml:space="preserve"> = 0; </w:t>
+      </w:r>
+      <w:proofErr w:type="spellStart"/>
+      <w:r>
+        <w:t>i</w:t>
+      </w:r>
+      <w:proofErr w:type="spellEnd"/>
+      <w:r>
+        <w:t xml:space="preserve"> &lt; </w:t>
+      </w:r>
+      <w:proofErr w:type="spellStart"/>
+      <w:r>
+        <w:t>longitud</w:t>
+      </w:r>
+      <w:proofErr w:type="spellEnd"/>
+      <w:r>
+        <w:t xml:space="preserve">; </w:t>
+      </w:r>
+      <w:proofErr w:type="spellStart"/>
+      <w:r>
+        <w:t>i</w:t>
+      </w:r>
+      <w:proofErr w:type="spellEnd"/>
+      <w:r>
+        <w:t>++) {</w:t>
+      </w:r>
+    </w:p>
+    <w:p>
+      <w:r>
+        <w:tab/>
+      </w:r>
+      <w:r>
+        <w:tab/>
+      </w:r>
+      <w:proofErr w:type="spellStart"/>
+      <w:proofErr w:type="gramStart"/>
+      <w:r>
+        <w:t>printf</w:t>
+      </w:r>
+      <w:proofErr w:type="spellEnd"/>
+      <w:r>
+        <w:t>(</w:t>
+      </w:r>
+      <w:proofErr w:type="gramEnd"/>
+      <w:r>
+        <w:t>"</w:t>
+      </w:r>
+      <w:proofErr w:type="spellStart"/>
+      <w:r>
+        <w:t>Posicion</w:t>
+      </w:r>
+      <w:proofErr w:type="spellEnd"/>
+      <w:r>
+        <w:t xml:space="preserve"> %d: %d\t", </w:t>
+      </w:r>
+      <w:proofErr w:type="spellStart"/>
+      <w:r>
+        <w:t>i</w:t>
+      </w:r>
+      <w:proofErr w:type="spellEnd"/>
+      <w:r>
+        <w:t xml:space="preserve">, </w:t>
+      </w:r>
+      <w:proofErr w:type="spellStart"/>
+      <w:r>
+        <w:t>arr</w:t>
+      </w:r>
+      <w:proofErr w:type="spellEnd"/>
+      <w:r>
+        <w:t>[</w:t>
+      </w:r>
+      <w:proofErr w:type="spellStart"/>
+      <w:r>
+        <w:t>i</w:t>
+      </w:r>
+      <w:proofErr w:type="spellEnd"/>
+      <w:r>
+        <w:t>]);</w:t>
+      </w:r>
+    </w:p>
+    <w:p>
+      <w:pPr>
+        <w:rPr>
+          <w:lang w:val="es-MX"/>
+        </w:rPr>
+      </w:pPr>
+      <w:r>
+        <w:tab/>
+      </w:r>
+      <w:r>
+        <w:rPr>
+          <w:lang w:val="es-MX"/>
+        </w:rPr>
+        <w:t>}</w:t>
+      </w:r>
+    </w:p>
+    <w:p>
+      <w:pPr>
+        <w:rPr>
+          <w:lang w:val="es-MX"/>
+        </w:rPr>
+      </w:pPr>
+      <w:r>
+        <w:rPr>
+          <w:lang w:val="es-MX"/>
+        </w:rPr>
+        <w:tab/>
+      </w:r>
+    </w:p>
+    <w:p>
+      <w:pPr>
+        <w:rPr>
+          <w:lang w:val="es-MX"/>
+        </w:rPr>
+      </w:pPr>
+      <w:r>
+        <w:rPr>
+          <w:lang w:val="es-MX"/>
+        </w:rPr>
+        <w:tab/>
+      </w:r>
+      <w:proofErr w:type="spellStart"/>
+      <w:proofErr w:type="gramStart"/>
+      <w:r>
+        <w:rPr>
+          <w:lang w:val="es-MX"/>
+        </w:rPr>
+        <w:t>printf</w:t>
+      </w:r>
+      <w:proofErr w:type="spellEnd"/>
+      <w:r>
+        <w:rPr>
+          <w:lang w:val="es-MX"/>
+        </w:rPr>
+        <w:t>(</w:t>
+      </w:r>
+      <w:proofErr w:type="gramEnd"/>
+      <w:r>
+        <w:rPr>
+          <w:lang w:val="es-MX"/>
+        </w:rPr>
+        <w:t>"\n\</w:t>
+      </w:r>
+      <w:proofErr w:type="spellStart"/>
+      <w:r>
+        <w:rPr>
+          <w:lang w:val="es-MX"/>
+        </w:rPr>
+        <w:t>nCantidad</w:t>
+      </w:r>
+      <w:proofErr w:type="spellEnd"/>
+      <w:r>
+        <w:rPr>
+          <w:lang w:val="es-MX"/>
+        </w:rPr>
+        <w:t xml:space="preserve"> de veces que se repite el elemento %d: %d", elemento, contador);</w:t>
+      </w:r>
+    </w:p>
+    <w:p>
+      <w:pPr>
+        <w:rPr>
+          <w:lang w:val="es-MX"/>
+        </w:rPr>
+      </w:pPr>
+      <w:r>
+        <w:rPr>
+          <w:lang w:val="es-MX"/>
+        </w:rPr>
+        <w:tab/>
+      </w:r>
+    </w:p>
+    <w:p>
+      <w:r>
+        <w:t>}</w:t>
       </w:r>
     </w:p>
     <w:p/>
@@ -3471,707 +4076,210 @@
       </w:r>
       <w:proofErr w:type="spellEnd"/>
       <w:r>
-        <w:t>);</w:t>
-      </w:r>
-    </w:p>
-    <w:p/>
-    <w:p>
-      <w:proofErr w:type="spellStart"/>
-      <w:proofErr w:type="gramStart"/>
-      <w:r>
-        <w:t>int</w:t>
-      </w:r>
-      <w:proofErr w:type="spellEnd"/>
-      <w:proofErr w:type="gramEnd"/>
-      <w:r>
-        <w:t xml:space="preserve"> main() {</w:t>
-      </w:r>
-    </w:p>
-    <w:p>
-      <w:r>
-        <w:tab/>
-      </w:r>
-      <w:proofErr w:type="spellStart"/>
-      <w:proofErr w:type="gramStart"/>
-      <w:r>
-        <w:t>int</w:t>
-      </w:r>
-      <w:proofErr w:type="spellEnd"/>
-      <w:proofErr w:type="gramEnd"/>
-      <w:r>
-        <w:t xml:space="preserve"> </w:t>
-      </w:r>
-      <w:proofErr w:type="spellStart"/>
-      <w:r>
-        <w:t>contador</w:t>
-      </w:r>
-      <w:proofErr w:type="spellEnd"/>
-      <w:r>
-        <w:t xml:space="preserve"> = 0;</w:t>
-      </w:r>
-    </w:p>
-    <w:p>
-      <w:r>
-        <w:tab/>
-      </w:r>
-      <w:proofErr w:type="spellStart"/>
-      <w:proofErr w:type="gramStart"/>
-      <w:r>
-        <w:t>int</w:t>
-      </w:r>
-      <w:proofErr w:type="spellEnd"/>
-      <w:proofErr w:type="gramEnd"/>
-      <w:r>
-        <w:t xml:space="preserve"> </w:t>
-      </w:r>
-      <w:proofErr w:type="spellStart"/>
-      <w:r>
+        <w:t>) {</w:t>
+      </w:r>
+    </w:p>
+    <w:p>
+      <w:r>
+        <w:tab/>
+      </w:r>
+      <w:proofErr w:type="gramStart"/>
+      <w:r>
+        <w:t>for</w:t>
+      </w:r>
+      <w:proofErr w:type="gramEnd"/>
+      <w:r>
+        <w:t xml:space="preserve"> (</w:t>
+      </w:r>
+      <w:proofErr w:type="spellStart"/>
+      <w:r>
+        <w:t>i</w:t>
+      </w:r>
+      <w:proofErr w:type="spellEnd"/>
+      <w:r>
+        <w:t xml:space="preserve"> = 0; </w:t>
+      </w:r>
+      <w:proofErr w:type="spellStart"/>
+      <w:r>
+        <w:t>i</w:t>
+      </w:r>
+      <w:proofErr w:type="spellEnd"/>
+      <w:r>
+        <w:t xml:space="preserve"> &lt; </w:t>
+      </w:r>
+      <w:proofErr w:type="spellStart"/>
+      <w:r>
+        <w:t>longitud</w:t>
+      </w:r>
+      <w:proofErr w:type="spellEnd"/>
+      <w:r>
+        <w:t xml:space="preserve">; </w:t>
+      </w:r>
+      <w:proofErr w:type="spellStart"/>
+      <w:r>
+        <w:t>i</w:t>
+      </w:r>
+      <w:proofErr w:type="spellEnd"/>
+      <w:r>
+        <w:t>++) {</w:t>
+      </w:r>
+    </w:p>
+    <w:p>
+      <w:pPr>
+        <w:rPr>
+          <w:lang w:val="es-MX"/>
+        </w:rPr>
+      </w:pPr>
+      <w:r>
+        <w:tab/>
+      </w:r>
+      <w:r>
+        <w:tab/>
+      </w:r>
+      <w:proofErr w:type="spellStart"/>
+      <w:r>
+        <w:rPr>
+          <w:lang w:val="es-MX"/>
+        </w:rPr>
+        <w:t>if</w:t>
+      </w:r>
+      <w:proofErr w:type="spellEnd"/>
+      <w:r>
+        <w:rPr>
+          <w:lang w:val="es-MX"/>
+        </w:rPr>
+        <w:t xml:space="preserve"> (*(</w:t>
+      </w:r>
+      <w:proofErr w:type="spellStart"/>
+      <w:r>
+        <w:rPr>
+          <w:lang w:val="es-MX"/>
+        </w:rPr>
         <w:t>arr</w:t>
       </w:r>
       <w:proofErr w:type="spellEnd"/>
       <w:r>
-        <w:t>[] = {20, 40, 20, 50, 20, 20, 100};</w:t>
-      </w:r>
-    </w:p>
-    <w:p>
-      <w:r>
-        <w:tab/>
-      </w:r>
-      <w:proofErr w:type="spellStart"/>
-      <w:proofErr w:type="gramStart"/>
-      <w:r>
-        <w:t>int</w:t>
-      </w:r>
-      <w:proofErr w:type="spellEnd"/>
-      <w:proofErr w:type="gramEnd"/>
-      <w:r>
-        <w:t xml:space="preserve"> </w:t>
-      </w:r>
-      <w:proofErr w:type="spellStart"/>
-      <w:r>
-        <w:t>longitud</w:t>
-      </w:r>
-      <w:proofErr w:type="spellEnd"/>
-      <w:r>
-        <w:t xml:space="preserve"> = </w:t>
-      </w:r>
-      <w:proofErr w:type="spellStart"/>
-      <w:r>
-        <w:t>sizeof</w:t>
-      </w:r>
-      <w:proofErr w:type="spellEnd"/>
-      <w:r>
-        <w:t>(</w:t>
-      </w:r>
-      <w:proofErr w:type="spellStart"/>
-      <w:r>
-        <w:t>arr</w:t>
-      </w:r>
-      <w:proofErr w:type="spellEnd"/>
-      <w:r>
-        <w:t xml:space="preserve">) / </w:t>
-      </w:r>
-      <w:proofErr w:type="spellStart"/>
-      <w:r>
-        <w:t>sizeof</w:t>
-      </w:r>
-      <w:proofErr w:type="spellEnd"/>
-      <w:r>
-        <w:t>(</w:t>
-      </w:r>
-      <w:proofErr w:type="spellStart"/>
-      <w:r>
-        <w:t>arr</w:t>
-      </w:r>
-      <w:proofErr w:type="spellEnd"/>
-      <w:r>
-        <w:t>[0]);</w:t>
-      </w:r>
-    </w:p>
-    <w:p>
-      <w:pPr>
-        <w:rPr>
-          <w:lang w:val="es-MX"/>
-        </w:rPr>
-      </w:pPr>
-      <w:r>
-        <w:tab/>
-      </w:r>
-      <w:proofErr w:type="spellStart"/>
-      <w:r>
-        <w:rPr>
-          <w:lang w:val="es-MX"/>
-        </w:rPr>
-        <w:t>int</w:t>
-      </w:r>
-      <w:proofErr w:type="spellEnd"/>
-      <w:r>
-        <w:rPr>
-          <w:lang w:val="es-MX"/>
-        </w:rPr>
-        <w:t xml:space="preserve"> elemento = 20;</w:t>
-      </w:r>
-    </w:p>
-    <w:p>
-      <w:pPr>
-        <w:rPr>
-          <w:lang w:val="es-MX"/>
-        </w:rPr>
-      </w:pPr>
-      <w:r>
-        <w:rPr>
-          <w:lang w:val="es-MX"/>
-        </w:rPr>
-        <w:tab/>
-      </w:r>
-    </w:p>
-    <w:p>
-      <w:pPr>
-        <w:rPr>
-          <w:lang w:val="es-MX"/>
-        </w:rPr>
-      </w:pPr>
-      <w:r>
-        <w:rPr>
-          <w:lang w:val="es-MX"/>
-        </w:rPr>
-        <w:tab/>
-      </w:r>
-      <w:proofErr w:type="spellStart"/>
-      <w:proofErr w:type="gramStart"/>
-      <w:r>
-        <w:rPr>
-          <w:lang w:val="es-MX"/>
-        </w:rPr>
-        <w:t>contarOcurrencias</w:t>
-      </w:r>
-      <w:proofErr w:type="spellEnd"/>
-      <w:r>
-        <w:rPr>
-          <w:lang w:val="es-MX"/>
-        </w:rPr>
-        <w:t>(</w:t>
-      </w:r>
-      <w:proofErr w:type="spellStart"/>
-      <w:proofErr w:type="gramEnd"/>
-      <w:r>
-        <w:rPr>
-          <w:lang w:val="es-MX"/>
-        </w:rPr>
-        <w:t>arr</w:t>
-      </w:r>
-      <w:proofErr w:type="spellEnd"/>
-      <w:r>
-        <w:rPr>
-          <w:lang w:val="es-MX"/>
-        </w:rPr>
-        <w:t>, longitud, &amp;contador, elemento);</w:t>
-      </w:r>
-    </w:p>
-    <w:p>
-      <w:r>
-        <w:rPr>
-          <w:lang w:val="es-MX"/>
-        </w:rPr>
-        <w:tab/>
-      </w:r>
-      <w:proofErr w:type="spellStart"/>
-      <w:proofErr w:type="gramStart"/>
-      <w:r>
-        <w:t>printf</w:t>
-      </w:r>
-      <w:proofErr w:type="spellEnd"/>
-      <w:r>
-        <w:t>(</w:t>
-      </w:r>
-      <w:proofErr w:type="gramEnd"/>
-      <w:r>
-        <w:t xml:space="preserve">"Array </w:t>
-      </w:r>
-      <w:proofErr w:type="spellStart"/>
-      <w:r>
-        <w:t>completo</w:t>
-      </w:r>
-      <w:proofErr w:type="spellEnd"/>
-      <w:r>
-        <w:t>.\n\n");</w:t>
-      </w:r>
-    </w:p>
-    <w:p>
-      <w:r>
-        <w:tab/>
-      </w:r>
-      <w:proofErr w:type="gramStart"/>
-      <w:r>
-        <w:t>for</w:t>
-      </w:r>
-      <w:proofErr w:type="gramEnd"/>
-      <w:r>
-        <w:t xml:space="preserve"> (</w:t>
-      </w:r>
-      <w:proofErr w:type="spellStart"/>
-      <w:r>
-        <w:t>i</w:t>
-      </w:r>
-      <w:proofErr w:type="spellEnd"/>
-      <w:r>
-        <w:t xml:space="preserve"> = 0; </w:t>
-      </w:r>
-      <w:proofErr w:type="spellStart"/>
-      <w:r>
-        <w:t>i</w:t>
-      </w:r>
-      <w:proofErr w:type="spellEnd"/>
-      <w:r>
-        <w:t xml:space="preserve"> &lt; </w:t>
-      </w:r>
-      <w:proofErr w:type="spellStart"/>
-      <w:r>
-        <w:t>longitud</w:t>
-      </w:r>
-      <w:proofErr w:type="spellEnd"/>
-      <w:r>
-        <w:t xml:space="preserve">; </w:t>
-      </w:r>
-      <w:proofErr w:type="spellStart"/>
-      <w:r>
-        <w:t>i</w:t>
-      </w:r>
-      <w:proofErr w:type="spellEnd"/>
-      <w:r>
-        <w:t>++) {</w:t>
-      </w:r>
-    </w:p>
-    <w:p>
-      <w:r>
-        <w:tab/>
-      </w:r>
-      <w:r>
-        <w:tab/>
-      </w:r>
-      <w:proofErr w:type="spellStart"/>
-      <w:proofErr w:type="gramStart"/>
-      <w:r>
-        <w:t>printf</w:t>
-      </w:r>
-      <w:proofErr w:type="spellEnd"/>
-      <w:r>
-        <w:t>(</w:t>
-      </w:r>
-      <w:proofErr w:type="gramEnd"/>
-      <w:r>
-        <w:t>"</w:t>
-      </w:r>
-      <w:proofErr w:type="spellStart"/>
-      <w:r>
-        <w:t>Posicion</w:t>
-      </w:r>
-      <w:proofErr w:type="spellEnd"/>
-      <w:r>
-        <w:t xml:space="preserve"> %d: %d\t", </w:t>
-      </w:r>
-      <w:proofErr w:type="spellStart"/>
-      <w:r>
-        <w:t>i</w:t>
-      </w:r>
-      <w:proofErr w:type="spellEnd"/>
-      <w:r>
-        <w:t xml:space="preserve">, </w:t>
-      </w:r>
-      <w:proofErr w:type="spellStart"/>
-      <w:r>
-        <w:t>arr</w:t>
-      </w:r>
-      <w:proofErr w:type="spellEnd"/>
-      <w:r>
-        <w:t>[</w:t>
-      </w:r>
-      <w:proofErr w:type="spellStart"/>
-      <w:r>
-        <w:t>i</w:t>
-      </w:r>
-      <w:proofErr w:type="spellEnd"/>
-      <w:r>
-        <w:t>]);</w:t>
-      </w:r>
-    </w:p>
-    <w:p>
-      <w:pPr>
-        <w:rPr>
-          <w:lang w:val="es-MX"/>
-        </w:rPr>
-      </w:pPr>
-      <w:r>
-        <w:tab/>
-      </w:r>
-      <w:r>
-        <w:rPr>
-          <w:lang w:val="es-MX"/>
-        </w:rPr>
+        <w:rPr>
+          <w:lang w:val="es-MX"/>
+        </w:rPr>
+        <w:t xml:space="preserve"> + i) == elemento) {</w:t>
+      </w:r>
+    </w:p>
+    <w:p>
+      <w:pPr>
+        <w:rPr>
+          <w:lang w:val="es-MX"/>
+        </w:rPr>
+      </w:pPr>
+      <w:r>
+        <w:rPr>
+          <w:lang w:val="es-MX"/>
+        </w:rPr>
+        <w:tab/>
+      </w:r>
+      <w:r>
+        <w:rPr>
+          <w:lang w:val="es-MX"/>
+        </w:rPr>
+        <w:tab/>
+      </w:r>
+      <w:r>
+        <w:rPr>
+          <w:lang w:val="es-MX"/>
+        </w:rPr>
+        <w:tab/>
+        <w:t>(*</w:t>
+      </w:r>
+      <w:proofErr w:type="gramStart"/>
+      <w:r>
+        <w:rPr>
+          <w:lang w:val="es-MX"/>
+        </w:rPr>
+        <w:t>contador)+</w:t>
+      </w:r>
+      <w:proofErr w:type="gramEnd"/>
+      <w:r>
+        <w:rPr>
+          <w:lang w:val="es-MX"/>
+        </w:rPr>
+        <w:t xml:space="preserve">+; // si fuera sin </w:t>
+      </w:r>
+      <w:proofErr w:type="spellStart"/>
+      <w:r>
+        <w:rPr>
+          <w:lang w:val="es-MX"/>
+        </w:rPr>
+        <w:t>parentesis</w:t>
+      </w:r>
+      <w:proofErr w:type="spellEnd"/>
+      <w:r>
+        <w:rPr>
+          <w:lang w:val="es-MX"/>
+        </w:rPr>
+        <w:t xml:space="preserve"> se </w:t>
+      </w:r>
+      <w:proofErr w:type="spellStart"/>
+      <w:r>
+        <w:rPr>
+          <w:lang w:val="es-MX"/>
+        </w:rPr>
+        <w:t>estaria</w:t>
+      </w:r>
+      <w:proofErr w:type="spellEnd"/>
+      <w:r>
+        <w:rPr>
+          <w:lang w:val="es-MX"/>
+        </w:rPr>
+        <w:t xml:space="preserve"> intentando aumentar la </w:t>
+      </w:r>
+      <w:proofErr w:type="spellStart"/>
+      <w:r>
+        <w:rPr>
+          <w:lang w:val="es-MX"/>
+        </w:rPr>
+        <w:t>direccion</w:t>
+      </w:r>
+      <w:proofErr w:type="spellEnd"/>
+      <w:r>
+        <w:rPr>
+          <w:lang w:val="es-MX"/>
+        </w:rPr>
+        <w:t xml:space="preserve"> de memoria.</w:t>
+      </w:r>
+    </w:p>
+    <w:p>
+      <w:r>
+        <w:rPr>
+          <w:lang w:val="es-MX"/>
+        </w:rPr>
+        <w:tab/>
+      </w:r>
+      <w:r>
+        <w:rPr>
+          <w:lang w:val="es-MX"/>
+        </w:rPr>
+        <w:tab/>
+      </w:r>
+      <w:r>
         <w:t>}</w:t>
       </w:r>
     </w:p>
     <w:p>
-      <w:pPr>
-        <w:rPr>
-          <w:lang w:val="es-MX"/>
-        </w:rPr>
-      </w:pPr>
-      <w:r>
-        <w:rPr>
-          <w:lang w:val="es-MX"/>
-        </w:rPr>
-        <w:tab/>
-      </w:r>
-    </w:p>
-    <w:p>
-      <w:pPr>
-        <w:rPr>
-          <w:lang w:val="es-MX"/>
-        </w:rPr>
-      </w:pPr>
-      <w:r>
-        <w:rPr>
-          <w:lang w:val="es-MX"/>
-        </w:rPr>
-        <w:tab/>
-      </w:r>
-      <w:proofErr w:type="spellStart"/>
-      <w:proofErr w:type="gramStart"/>
-      <w:r>
-        <w:rPr>
-          <w:lang w:val="es-MX"/>
-        </w:rPr>
-        <w:t>printf</w:t>
-      </w:r>
-      <w:proofErr w:type="spellEnd"/>
-      <w:r>
-        <w:rPr>
-          <w:lang w:val="es-MX"/>
-        </w:rPr>
-        <w:t>(</w:t>
-      </w:r>
-      <w:proofErr w:type="gramEnd"/>
-      <w:r>
-        <w:rPr>
-          <w:lang w:val="es-MX"/>
-        </w:rPr>
-        <w:t>"\n\</w:t>
-      </w:r>
-      <w:proofErr w:type="spellStart"/>
-      <w:r>
-        <w:rPr>
-          <w:lang w:val="es-MX"/>
-        </w:rPr>
-        <w:t>nCantidad</w:t>
-      </w:r>
-      <w:proofErr w:type="spellEnd"/>
-      <w:r>
-        <w:rPr>
-          <w:lang w:val="es-MX"/>
-        </w:rPr>
-        <w:t xml:space="preserve"> de veces que se repite el elemento %d: %d", elemento, contador);</w:t>
-      </w:r>
-    </w:p>
-    <w:p>
-      <w:pPr>
-        <w:rPr>
-          <w:lang w:val="es-MX"/>
-        </w:rPr>
-      </w:pPr>
-      <w:r>
-        <w:rPr>
-          <w:lang w:val="es-MX"/>
-        </w:rPr>
-        <w:tab/>
-      </w:r>
-    </w:p>
-    <w:p>
-      <w:r>
+      <w:r>
+        <w:tab/>
         <w:t>}</w:t>
       </w:r>
     </w:p>
-    <w:p/>
-    <w:p>
-      <w:proofErr w:type="gramStart"/>
-      <w:r>
-        <w:t>void</w:t>
-      </w:r>
-      <w:proofErr w:type="gramEnd"/>
-      <w:r>
-        <w:t xml:space="preserve"> </w:t>
-      </w:r>
-      <w:proofErr w:type="spellStart"/>
-      <w:r>
-        <w:t>contarOcurrencias</w:t>
-      </w:r>
-      <w:proofErr w:type="spellEnd"/>
-      <w:r>
-        <w:t>(</w:t>
-      </w:r>
-      <w:proofErr w:type="spellStart"/>
-      <w:r>
-        <w:t>int</w:t>
-      </w:r>
-      <w:proofErr w:type="spellEnd"/>
-      <w:r>
-        <w:t xml:space="preserve"> *</w:t>
-      </w:r>
-      <w:proofErr w:type="spellStart"/>
-      <w:r>
-        <w:t>arr</w:t>
-      </w:r>
-      <w:proofErr w:type="spellEnd"/>
-      <w:r>
-        <w:t xml:space="preserve">, </w:t>
-      </w:r>
-      <w:proofErr w:type="spellStart"/>
-      <w:r>
-        <w:t>int</w:t>
-      </w:r>
-      <w:proofErr w:type="spellEnd"/>
-      <w:r>
-        <w:t xml:space="preserve"> </w:t>
-      </w:r>
-      <w:proofErr w:type="spellStart"/>
-      <w:r>
-        <w:t>longitud</w:t>
-      </w:r>
-      <w:proofErr w:type="spellEnd"/>
-      <w:r>
-        <w:t xml:space="preserve">, </w:t>
-      </w:r>
-      <w:proofErr w:type="spellStart"/>
-      <w:r>
-        <w:t>int</w:t>
-      </w:r>
-      <w:proofErr w:type="spellEnd"/>
-      <w:r>
-        <w:t xml:space="preserve"> *</w:t>
-      </w:r>
-      <w:proofErr w:type="spellStart"/>
-      <w:r>
-        <w:t>contador</w:t>
-      </w:r>
-      <w:proofErr w:type="spellEnd"/>
-      <w:r>
-        <w:t xml:space="preserve">, </w:t>
-      </w:r>
-      <w:proofErr w:type="spellStart"/>
-      <w:r>
-        <w:t>int</w:t>
-      </w:r>
-      <w:proofErr w:type="spellEnd"/>
-      <w:r>
-        <w:t xml:space="preserve"> </w:t>
-      </w:r>
-      <w:proofErr w:type="spellStart"/>
-      <w:r>
-        <w:t>elemento</w:t>
-      </w:r>
-      <w:proofErr w:type="spellEnd"/>
-      <w:r>
-        <w:t>) {</w:t>
-      </w:r>
-    </w:p>
-    <w:p>
-      <w:r>
-        <w:tab/>
-      </w:r>
-      <w:proofErr w:type="gramStart"/>
-      <w:r>
-        <w:t>for</w:t>
-      </w:r>
-      <w:proofErr w:type="gramEnd"/>
-      <w:r>
-        <w:t xml:space="preserve"> (</w:t>
-      </w:r>
-      <w:proofErr w:type="spellStart"/>
-      <w:r>
-        <w:t>i</w:t>
-      </w:r>
-      <w:proofErr w:type="spellEnd"/>
-      <w:r>
-        <w:t xml:space="preserve"> = 0; </w:t>
-      </w:r>
-      <w:proofErr w:type="spellStart"/>
-      <w:r>
-        <w:t>i</w:t>
-      </w:r>
-      <w:proofErr w:type="spellEnd"/>
-      <w:r>
-        <w:t xml:space="preserve"> &lt; </w:t>
-      </w:r>
-      <w:proofErr w:type="spellStart"/>
-      <w:r>
-        <w:t>longitud</w:t>
-      </w:r>
-      <w:proofErr w:type="spellEnd"/>
-      <w:r>
-        <w:t xml:space="preserve">; </w:t>
-      </w:r>
-      <w:proofErr w:type="spellStart"/>
-      <w:r>
-        <w:t>i</w:t>
-      </w:r>
-      <w:proofErr w:type="spellEnd"/>
-      <w:r>
-        <w:t>++) {</w:t>
-      </w:r>
-    </w:p>
-    <w:p>
-      <w:pPr>
-        <w:rPr>
-          <w:lang w:val="es-MX"/>
-        </w:rPr>
-      </w:pPr>
-      <w:r>
-        <w:tab/>
-      </w:r>
-      <w:r>
-        <w:tab/>
-      </w:r>
-      <w:proofErr w:type="spellStart"/>
-      <w:r>
-        <w:rPr>
-          <w:lang w:val="es-MX"/>
-        </w:rPr>
-        <w:t>if</w:t>
-      </w:r>
-      <w:proofErr w:type="spellEnd"/>
-      <w:r>
-        <w:rPr>
-          <w:lang w:val="es-MX"/>
-        </w:rPr>
-        <w:t xml:space="preserve"> (*(</w:t>
-      </w:r>
-      <w:proofErr w:type="spellStart"/>
-      <w:r>
-        <w:rPr>
-          <w:lang w:val="es-MX"/>
-        </w:rPr>
-        <w:t>arr</w:t>
-      </w:r>
-      <w:proofErr w:type="spellEnd"/>
-      <w:r>
-        <w:rPr>
-          <w:lang w:val="es-MX"/>
-        </w:rPr>
-        <w:t xml:space="preserve"> + i) == elemento) {</w:t>
-      </w:r>
-    </w:p>
-    <w:p>
-      <w:pPr>
-        <w:rPr>
-          <w:lang w:val="es-MX"/>
-        </w:rPr>
-      </w:pPr>
-      <w:r>
-        <w:rPr>
-          <w:lang w:val="es-MX"/>
-        </w:rPr>
-        <w:tab/>
-      </w:r>
-      <w:r>
-        <w:rPr>
-          <w:lang w:val="es-MX"/>
-        </w:rPr>
-        <w:tab/>
-      </w:r>
-      <w:r>
-        <w:rPr>
-          <w:lang w:val="es-MX"/>
-        </w:rPr>
-        <w:tab/>
-        <w:t>(*</w:t>
-      </w:r>
-      <w:proofErr w:type="gramStart"/>
-      <w:r>
-        <w:rPr>
-          <w:lang w:val="es-MX"/>
-        </w:rPr>
-        <w:t>contador)+</w:t>
-      </w:r>
-      <w:proofErr w:type="gramEnd"/>
-      <w:r>
-        <w:rPr>
-          <w:lang w:val="es-MX"/>
-        </w:rPr>
-        <w:t xml:space="preserve">+; // si fuera sin </w:t>
-      </w:r>
-      <w:proofErr w:type="spellStart"/>
-      <w:r>
-        <w:rPr>
-          <w:lang w:val="es-MX"/>
-        </w:rPr>
-        <w:t>parentesis</w:t>
-      </w:r>
-      <w:proofErr w:type="spellEnd"/>
-      <w:r>
-        <w:rPr>
-          <w:lang w:val="es-MX"/>
-        </w:rPr>
-        <w:t xml:space="preserve"> se </w:t>
-      </w:r>
-      <w:proofErr w:type="spellStart"/>
-      <w:r>
-        <w:rPr>
-          <w:lang w:val="es-MX"/>
-        </w:rPr>
-        <w:t>estaria</w:t>
-      </w:r>
-      <w:proofErr w:type="spellEnd"/>
-      <w:r>
-        <w:rPr>
-          <w:lang w:val="es-MX"/>
-        </w:rPr>
-        <w:t xml:space="preserve"> intentando aumentar la </w:t>
-      </w:r>
-      <w:proofErr w:type="spellStart"/>
-      <w:r>
-        <w:rPr>
-          <w:lang w:val="es-MX"/>
-        </w:rPr>
-        <w:t>direccion</w:t>
-      </w:r>
-      <w:proofErr w:type="spellEnd"/>
-      <w:r>
-        <w:rPr>
-          <w:lang w:val="es-MX"/>
-        </w:rPr>
-        <w:t xml:space="preserve"> de memoria.</w:t>
-      </w:r>
-    </w:p>
-    <w:p>
-      <w:r>
-        <w:rPr>
-          <w:lang w:val="es-MX"/>
-        </w:rPr>
-        <w:tab/>
-      </w:r>
-      <w:r>
-        <w:rPr>
-          <w:lang w:val="es-MX"/>
-        </w:rPr>
-        <w:tab/>
-      </w:r>
+    <w:p>
       <w:r>
         <w:t>}</w:t>
       </w:r>
     </w:p>
     <w:p>
       <w:r>
-        <w:tab/>
-        <w:t>}</w:t>
-      </w:r>
-    </w:p>
-    <w:p>
-      <w:r>
-        <w:t>}</w:t>
-      </w:r>
-    </w:p>
-    <w:p>
-      <w:r>
+        <w:rPr>
+          <w:noProof/>
+        </w:rPr>
         <w:drawing>
           <wp:inline distT="0" distB="0" distL="0" distR="0" wp14:anchorId="780E50F1" wp14:editId="308AB001">
             <wp:extent cx="5612130" cy="588010"/>
@@ -4208,8 +4316,6 @@
           </wp:inline>
         </w:drawing>
       </w:r>
-      <w:bookmarkStart w:id="0" w:name="_GoBack"/>
-      <w:bookmarkEnd w:id="0"/>
     </w:p>
     <w:sectPr>
       <w:pgSz w:w="12240" w:h="15840"/>

</xml_diff>